<commit_message>
Falta arreglar lo de los atributos
He añadido el modelo lógico y he aclarado el tema de producto/precio
</commit_message>
<xml_diff>
--- a/Documentacion/Documentacion.docx
+++ b/Documentacion/Documentacion.docx
@@ -267,9 +267,9 @@
             </w:r>
             <w:r>
               <w:rPr>
-                <w:rStyle w:val="Enlacedelndice"/>
-              </w:rPr>
-              <w:tab/>
+                <w:noProof/>
+                <w:webHidden/>
+              </w:rPr>
               <w:t>3</w:t>
             </w:r>
             <w:r>
@@ -320,9 +320,9 @@
             </w:r>
             <w:r>
               <w:rPr>
-                <w:rStyle w:val="Enlacedelndice"/>
-              </w:rPr>
-              <w:tab/>
+                <w:noProof/>
+                <w:webHidden/>
+              </w:rPr>
               <w:t>3</w:t>
             </w:r>
             <w:r>
@@ -373,9 +373,9 @@
             </w:r>
             <w:r>
               <w:rPr>
-                <w:rStyle w:val="Enlacedelndice"/>
-              </w:rPr>
-              <w:tab/>
+                <w:noProof/>
+                <w:webHidden/>
+              </w:rPr>
               <w:t>3</w:t>
             </w:r>
             <w:r>
@@ -426,9 +426,9 @@
             </w:r>
             <w:r>
               <w:rPr>
-                <w:rStyle w:val="Enlacedelndice"/>
-              </w:rPr>
-              <w:tab/>
+                <w:noProof/>
+                <w:webHidden/>
+              </w:rPr>
               <w:t>3</w:t>
             </w:r>
             <w:r>
@@ -479,10 +479,10 @@
             </w:r>
             <w:r>
               <w:rPr>
-                <w:rStyle w:val="Enlacedelndice"/>
-              </w:rPr>
-              <w:tab/>
-              <w:t>3</w:t>
+                <w:noProof/>
+                <w:webHidden/>
+              </w:rPr>
+              <w:t>4</w:t>
             </w:r>
             <w:r>
               <w:rPr>
@@ -532,10 +532,10 @@
             </w:r>
             <w:r>
               <w:rPr>
-                <w:rStyle w:val="Enlacedelndice"/>
-              </w:rPr>
-              <w:tab/>
-              <w:t>3</w:t>
+                <w:noProof/>
+                <w:webHidden/>
+              </w:rPr>
+              <w:t>4</w:t>
             </w:r>
             <w:r>
               <w:rPr>
@@ -585,10 +585,10 @@
             </w:r>
             <w:r>
               <w:rPr>
-                <w:rStyle w:val="Enlacedelndice"/>
-              </w:rPr>
-              <w:tab/>
-              <w:t>3</w:t>
+                <w:noProof/>
+                <w:webHidden/>
+              </w:rPr>
+              <w:t>4</w:t>
             </w:r>
             <w:r>
               <w:rPr>
@@ -638,10 +638,10 @@
             </w:r>
             <w:r>
               <w:rPr>
-                <w:rStyle w:val="Enlacedelndice"/>
-              </w:rPr>
-              <w:tab/>
-              <w:t>3</w:t>
+                <w:noProof/>
+                <w:webHidden/>
+              </w:rPr>
+              <w:t>4</w:t>
             </w:r>
             <w:r>
               <w:rPr>
@@ -691,10 +691,10 @@
             </w:r>
             <w:r>
               <w:rPr>
-                <w:rStyle w:val="Enlacedelndice"/>
-              </w:rPr>
-              <w:tab/>
-              <w:t>3</w:t>
+                <w:noProof/>
+                <w:webHidden/>
+              </w:rPr>
+              <w:t>4</w:t>
             </w:r>
             <w:r>
               <w:rPr>
@@ -744,10 +744,10 @@
             </w:r>
             <w:r>
               <w:rPr>
-                <w:rStyle w:val="Enlacedelndice"/>
-              </w:rPr>
-              <w:tab/>
-              <w:t>3</w:t>
+                <w:noProof/>
+                <w:webHidden/>
+              </w:rPr>
+              <w:t>4</w:t>
             </w:r>
             <w:r>
               <w:rPr>
@@ -797,10 +797,10 @@
             </w:r>
             <w:r>
               <w:rPr>
-                <w:rStyle w:val="Enlacedelndice"/>
-              </w:rPr>
-              <w:tab/>
-              <w:t>3</w:t>
+                <w:noProof/>
+                <w:webHidden/>
+              </w:rPr>
+              <w:t>5</w:t>
             </w:r>
             <w:r>
               <w:rPr>
@@ -850,10 +850,10 @@
             </w:r>
             <w:r>
               <w:rPr>
-                <w:rStyle w:val="Enlacedelndice"/>
-              </w:rPr>
-              <w:tab/>
-              <w:t>3</w:t>
+                <w:noProof/>
+                <w:webHidden/>
+              </w:rPr>
+              <w:t>7</w:t>
             </w:r>
             <w:r>
               <w:rPr>
@@ -903,10 +903,10 @@
             </w:r>
             <w:r>
               <w:rPr>
-                <w:rStyle w:val="Enlacedelndice"/>
-              </w:rPr>
-              <w:tab/>
-              <w:t>3</w:t>
+                <w:noProof/>
+                <w:webHidden/>
+              </w:rPr>
+              <w:t>7</w:t>
             </w:r>
             <w:r>
               <w:rPr>
@@ -956,10 +956,10 @@
             </w:r>
             <w:r>
               <w:rPr>
-                <w:rStyle w:val="Enlacedelndice"/>
-              </w:rPr>
-              <w:tab/>
-              <w:t>3</w:t>
+                <w:noProof/>
+                <w:webHidden/>
+              </w:rPr>
+              <w:t>8</w:t>
             </w:r>
             <w:r>
               <w:rPr>
@@ -1009,10 +1009,10 @@
             </w:r>
             <w:r>
               <w:rPr>
-                <w:rStyle w:val="Enlacedelndice"/>
-              </w:rPr>
-              <w:tab/>
-              <w:t>3</w:t>
+                <w:noProof/>
+                <w:webHidden/>
+              </w:rPr>
+              <w:t>8</w:t>
             </w:r>
             <w:r>
               <w:rPr>
@@ -1062,10 +1062,10 @@
             </w:r>
             <w:r>
               <w:rPr>
-                <w:rStyle w:val="Enlacedelndice"/>
-              </w:rPr>
-              <w:tab/>
-              <w:t>4</w:t>
+                <w:noProof/>
+                <w:webHidden/>
+              </w:rPr>
+              <w:t>8</w:t>
             </w:r>
             <w:r>
               <w:rPr>
@@ -1115,10 +1115,10 @@
             </w:r>
             <w:r>
               <w:rPr>
-                <w:rStyle w:val="Enlacedelndice"/>
-              </w:rPr>
-              <w:tab/>
-              <w:t>4</w:t>
+                <w:noProof/>
+                <w:webHidden/>
+              </w:rPr>
+              <w:t>8</w:t>
             </w:r>
             <w:r>
               <w:rPr>
@@ -1168,10 +1168,10 @@
             </w:r>
             <w:r>
               <w:rPr>
-                <w:rStyle w:val="Enlacedelndice"/>
-              </w:rPr>
-              <w:tab/>
-              <w:t>4</w:t>
+                <w:noProof/>
+                <w:webHidden/>
+              </w:rPr>
+              <w:t>8</w:t>
             </w:r>
             <w:r>
               <w:rPr>
@@ -2361,20 +2361,17 @@
       </w:r>
       <w:bookmarkEnd w:id="9"/>
     </w:p>
-    <w:p>
-      <w:bookmarkStart w:id="10" w:name="_GoBack"/>
-      <w:bookmarkEnd w:id="10"/>
-    </w:p>
+    <w:p/>
     <w:p>
       <w:pPr>
         <w:pStyle w:val="Ttulo1"/>
       </w:pPr>
-      <w:bookmarkStart w:id="11" w:name="_Toc35338930"/>
+      <w:bookmarkStart w:id="10" w:name="_Toc35338930"/>
       <w:r>
         <w:lastRenderedPageBreak/>
         <w:t>Modelo de Entidad-Relación</w:t>
       </w:r>
-      <w:bookmarkEnd w:id="11"/>
+      <w:bookmarkEnd w:id="10"/>
     </w:p>
     <w:p/>
     <w:p>
@@ -8363,10 +8360,16 @@
       <w:pPr>
         <w:pStyle w:val="Ttulo2"/>
       </w:pPr>
+    </w:p>
+    <w:p>
+      <w:pPr>
+        <w:pStyle w:val="Ttulo2"/>
+      </w:pPr>
       <w:r>
         <w:t>Modelo Conceptual</w:t>
       </w:r>
     </w:p>
+    <w:p/>
     <w:p>
       <w:r>
         <w:t>La</w:t>
@@ -8591,13 +8594,125 @@
       <w:pPr>
         <w:pStyle w:val="Ttulo2"/>
       </w:pPr>
-      <w:r>
+    </w:p>
+    <w:p>
+      <w:pPr>
+        <w:pStyle w:val="Ttulo2"/>
+      </w:pPr>
+      <w:r>
+        <w:t>MODELO LÓGICO</w:t>
+      </w:r>
+    </w:p>
+    <w:p>
+      <w:r>
+        <w:rPr>
+          <w:noProof/>
+          <w:lang w:eastAsia="es-ES"/>
+        </w:rPr>
+        <w:drawing>
+          <wp:anchor distT="0" distB="0" distL="114300" distR="114300" simplePos="0" relativeHeight="251803648" behindDoc="1" locked="0" layoutInCell="1" allowOverlap="1" wp14:anchorId="5F672474" wp14:editId="12EE5E12">
+            <wp:simplePos x="0" y="0"/>
+            <wp:positionH relativeFrom="page">
+              <wp:posOffset>485684</wp:posOffset>
+            </wp:positionH>
+            <wp:positionV relativeFrom="paragraph">
+              <wp:posOffset>84055</wp:posOffset>
+            </wp:positionV>
+            <wp:extent cx="6656832" cy="3250594"/>
+            <wp:effectExtent l="0" t="0" r="0" b="6985"/>
+            <wp:wrapNone/>
+            <wp:docPr id="11" name="Imagen 11"/>
+            <wp:cNvGraphicFramePr>
+              <a:graphicFrameLocks xmlns:a="http://schemas.openxmlformats.org/drawingml/2006/main" noChangeAspect="1"/>
+            </wp:cNvGraphicFramePr>
+            <a:graphic xmlns:a="http://schemas.openxmlformats.org/drawingml/2006/main">
+              <a:graphicData uri="http://schemas.openxmlformats.org/drawingml/2006/picture">
+                <pic:pic xmlns:pic="http://schemas.openxmlformats.org/drawingml/2006/picture">
+                  <pic:nvPicPr>
+                    <pic:cNvPr id="1" name=""/>
+                    <pic:cNvPicPr/>
+                  </pic:nvPicPr>
+                  <pic:blipFill>
+                    <a:blip r:embed="rId33" cstate="print">
+                      <a:extLst>
+                        <a:ext uri="{28A0092B-C50C-407E-A947-70E740481C1C}">
+                          <a14:useLocalDpi xmlns:a14="http://schemas.microsoft.com/office/drawing/2010/main" val="0"/>
+                        </a:ext>
+                      </a:extLst>
+                    </a:blip>
+                    <a:stretch>
+                      <a:fillRect/>
+                    </a:stretch>
+                  </pic:blipFill>
+                  <pic:spPr>
+                    <a:xfrm>
+                      <a:off x="0" y="0"/>
+                      <a:ext cx="6656832" cy="3250594"/>
+                    </a:xfrm>
+                    <a:prstGeom prst="rect">
+                      <a:avLst/>
+                    </a:prstGeom>
+                  </pic:spPr>
+                </pic:pic>
+              </a:graphicData>
+            </a:graphic>
+            <wp14:sizeRelH relativeFrom="margin">
+              <wp14:pctWidth>0</wp14:pctWidth>
+            </wp14:sizeRelH>
+            <wp14:sizeRelV relativeFrom="margin">
+              <wp14:pctHeight>0</wp14:pctHeight>
+            </wp14:sizeRelV>
+          </wp:anchor>
+        </w:drawing>
+      </w:r>
+    </w:p>
+    <w:p/>
+    <w:p/>
+    <w:p/>
+    <w:p/>
+    <w:p/>
+    <w:p>
+      <w:pPr>
+        <w:pStyle w:val="Ttulo2"/>
         <w:rPr>
           <w:rStyle w:val="ListLabel3"/>
         </w:rPr>
+      </w:pPr>
+    </w:p>
+    <w:p>
+      <w:pPr>
+        <w:pStyle w:val="Ttulo2"/>
+        <w:rPr>
+          <w:rStyle w:val="ListLabel3"/>
+        </w:rPr>
+      </w:pPr>
+    </w:p>
+    <w:p>
+      <w:pPr>
+        <w:pStyle w:val="Ttulo2"/>
+        <w:rPr>
+          <w:rStyle w:val="ListLabel3"/>
+        </w:rPr>
+      </w:pPr>
+    </w:p>
+    <w:p/>
+    <w:p/>
+    <w:p>
+      <w:pPr>
+        <w:pStyle w:val="Ttulo2"/>
+        <w:rPr>
+          <w:rStyle w:val="ListLabel3"/>
+        </w:rPr>
+      </w:pPr>
+      <w:r>
+        <w:rPr>
+          <w:rStyle w:val="ListLabel3"/>
+        </w:rPr>
+        <w:lastRenderedPageBreak/>
         <w:t>Requisitos</w:t>
       </w:r>
     </w:p>
+    <w:p/>
     <w:p>
       <w:pPr>
         <w:pStyle w:val="Prrafodelista"/>
@@ -8667,6 +8782,70 @@
     <w:p>
       <w:pPr>
         <w:pStyle w:val="Prrafodelista"/>
+        <w:rPr>
+          <w:b/>
+          <w:color w:val="4EA6DC" w:themeColor="accent3"/>
+        </w:rPr>
+      </w:pPr>
+      <w:r>
+        <w:rPr>
+          <w:b/>
+          <w:color w:val="4EA6DC" w:themeColor="accent3"/>
+        </w:rPr>
+        <w:t xml:space="preserve">Un producto solo puede ser “comprado” por una persona, es decir, la página es un escaparate de productos únicos para que el cliente contacte con el vendedor por su cuenta, (tipo </w:t>
+      </w:r>
+      <w:proofErr w:type="spellStart"/>
+      <w:r>
+        <w:rPr>
+          <w:b/>
+          <w:color w:val="4EA6DC" w:themeColor="accent3"/>
+        </w:rPr>
+        <w:t>wallapop</w:t>
+      </w:r>
+      <w:proofErr w:type="spellEnd"/>
+      <w:r>
+        <w:rPr>
+          <w:b/>
+          <w:color w:val="4EA6DC" w:themeColor="accent3"/>
+        </w:rPr>
+        <w:t xml:space="preserve">, </w:t>
+      </w:r>
+      <w:proofErr w:type="spellStart"/>
+      <w:r>
+        <w:rPr>
+          <w:b/>
+          <w:color w:val="4EA6DC" w:themeColor="accent3"/>
+        </w:rPr>
+        <w:t>segundamano</w:t>
+      </w:r>
+      <w:proofErr w:type="spellEnd"/>
+      <w:r>
+        <w:rPr>
+          <w:b/>
+          <w:color w:val="4EA6DC" w:themeColor="accent3"/>
+        </w:rPr>
+        <w:t xml:space="preserve">…) por esto tampoco existe cambio en el precio al no ser un valor que pueda ser acumulativo, </w:t>
+      </w:r>
+      <w:proofErr w:type="spellStart"/>
+      <w:r>
+        <w:rPr>
+          <w:b/>
+          <w:color w:val="4EA6DC" w:themeColor="accent3"/>
+        </w:rPr>
+        <w:t>si no</w:t>
+      </w:r>
+      <w:proofErr w:type="spellEnd"/>
+      <w:r>
+        <w:rPr>
+          <w:b/>
+          <w:color w:val="4EA6DC" w:themeColor="accent3"/>
+        </w:rPr>
+        <w:t xml:space="preserve"> una descripción más del producto.</w:t>
+      </w:r>
+    </w:p>
+    <w:p>
+      <w:pPr>
+        <w:pStyle w:val="Prrafodelista"/>
         <w:numPr>
           <w:ilvl w:val="0"/>
           <w:numId w:val="5"/>
@@ -8680,6 +8859,222 @@
       </w:r>
       <w:r>
         <w:t>: La Id es autogenerada, debe tener un nombre asociado y pertenece a un producto, un producto puede tener varias imágenes pero la imagen se corresponde con un solo producto.</w:t>
+      </w:r>
+    </w:p>
+    <w:p>
+      <w:pPr>
+        <w:pStyle w:val="Prrafodelista"/>
+      </w:pPr>
+    </w:p>
+    <w:p>
+      <w:pPr>
+        <w:pStyle w:val="Prrafodelista"/>
+      </w:pPr>
+    </w:p>
+    <w:p>
+      <w:pPr>
+        <w:pStyle w:val="Prrafodelista"/>
+      </w:pPr>
+    </w:p>
+    <w:p>
+      <w:pPr>
+        <w:pStyle w:val="Prrafodelista"/>
+      </w:pPr>
+    </w:p>
+    <w:p>
+      <w:pPr>
+        <w:pStyle w:val="Prrafodelista"/>
+      </w:pPr>
+    </w:p>
+    <w:p>
+      <w:pPr>
+        <w:pStyle w:val="Prrafodelista"/>
+      </w:pPr>
+    </w:p>
+    <w:p>
+      <w:pPr>
+        <w:pStyle w:val="Prrafodelista"/>
+      </w:pPr>
+    </w:p>
+    <w:p>
+      <w:pPr>
+        <w:pStyle w:val="Prrafodelista"/>
+      </w:pPr>
+    </w:p>
+    <w:p>
+      <w:pPr>
+        <w:pStyle w:val="Prrafodelista"/>
+      </w:pPr>
+    </w:p>
+    <w:p>
+      <w:pPr>
+        <w:pStyle w:val="Prrafodelista"/>
+      </w:pPr>
+    </w:p>
+    <w:p>
+      <w:pPr>
+        <w:pStyle w:val="Prrafodelista"/>
+      </w:pPr>
+    </w:p>
+    <w:p>
+      <w:pPr>
+        <w:pStyle w:val="Prrafodelista"/>
+      </w:pPr>
+    </w:p>
+    <w:p>
+      <w:pPr>
+        <w:pStyle w:val="Prrafodelista"/>
+      </w:pPr>
+    </w:p>
+    <w:p>
+      <w:pPr>
+        <w:pStyle w:val="Prrafodelista"/>
+      </w:pPr>
+    </w:p>
+    <w:p>
+      <w:pPr>
+        <w:pStyle w:val="Prrafodelista"/>
+      </w:pPr>
+    </w:p>
+    <w:p>
+      <w:pPr>
+        <w:pStyle w:val="Prrafodelista"/>
+      </w:pPr>
+    </w:p>
+    <w:p>
+      <w:pPr>
+        <w:pStyle w:val="Prrafodelista"/>
+      </w:pPr>
+    </w:p>
+    <w:p>
+      <w:pPr>
+        <w:pStyle w:val="Prrafodelista"/>
+      </w:pPr>
+    </w:p>
+    <w:p>
+      <w:pPr>
+        <w:pStyle w:val="Prrafodelista"/>
+      </w:pPr>
+    </w:p>
+    <w:p>
+      <w:pPr>
+        <w:pStyle w:val="Prrafodelista"/>
+      </w:pPr>
+    </w:p>
+    <w:p>
+      <w:pPr>
+        <w:pStyle w:val="Prrafodelista"/>
+      </w:pPr>
+    </w:p>
+    <w:p>
+      <w:pPr>
+        <w:pStyle w:val="Prrafodelista"/>
+      </w:pPr>
+    </w:p>
+    <w:p>
+      <w:pPr>
+        <w:pStyle w:val="Prrafodelista"/>
+      </w:pPr>
+    </w:p>
+    <w:p>
+      <w:pPr>
+        <w:pStyle w:val="Prrafodelista"/>
+      </w:pPr>
+    </w:p>
+    <w:p>
+      <w:pPr>
+        <w:pStyle w:val="Prrafodelista"/>
+      </w:pPr>
+    </w:p>
+    <w:p>
+      <w:pPr>
+        <w:pStyle w:val="Prrafodelista"/>
+      </w:pPr>
+    </w:p>
+    <w:p>
+      <w:pPr>
+        <w:pStyle w:val="Prrafodelista"/>
+      </w:pPr>
+    </w:p>
+    <w:p>
+      <w:pPr>
+        <w:pStyle w:val="Ttulo1"/>
+      </w:pPr>
+      <w:bookmarkStart w:id="11" w:name="_Toc35338931"/>
+      <w:r>
+        <w:rPr>
+          <w:noProof/>
+          <w:lang w:eastAsia="es-ES"/>
+        </w:rPr>
+        <w:drawing>
+          <wp:anchor distT="0" distB="0" distL="114300" distR="114300" simplePos="0" relativeHeight="251802624" behindDoc="1" locked="0" layoutInCell="1" allowOverlap="1" wp14:anchorId="0B4BC789" wp14:editId="75327B87">
+            <wp:simplePos x="0" y="0"/>
+            <wp:positionH relativeFrom="margin">
+              <wp:posOffset>-541945</wp:posOffset>
+            </wp:positionH>
+            <wp:positionV relativeFrom="paragraph">
+              <wp:posOffset>309807</wp:posOffset>
+            </wp:positionV>
+            <wp:extent cx="6390350" cy="3595164"/>
+            <wp:effectExtent l="0" t="0" r="0" b="5715"/>
+            <wp:wrapNone/>
+            <wp:docPr id="18" name="Imagen 18" descr="C:\Users\tperez\Desktop\Proyecto\RETAGED\Documentación\Entrega 1\Guia de estilos.jpeg"/>
+            <wp:cNvGraphicFramePr>
+              <a:graphicFrameLocks xmlns:a="http://schemas.openxmlformats.org/drawingml/2006/main" noChangeAspect="1"/>
+            </wp:cNvGraphicFramePr>
+            <a:graphic xmlns:a="http://schemas.openxmlformats.org/drawingml/2006/main">
+              <a:graphicData uri="http://schemas.openxmlformats.org/drawingml/2006/picture">
+                <pic:pic xmlns:pic="http://schemas.openxmlformats.org/drawingml/2006/picture">
+                  <pic:nvPicPr>
+                    <pic:cNvPr id="0" name="Picture 1" descr="C:\Users\tperez\Desktop\Proyecto\RETAGED\Documentación\Entrega 1\Guia de estilos.jpeg"/>
+                    <pic:cNvPicPr>
+                      <a:picLocks noChangeAspect="1" noChangeArrowheads="1"/>
+                    </pic:cNvPicPr>
+                  </pic:nvPicPr>
+                  <pic:blipFill>
+                    <a:blip r:embed="rId34" cstate="print">
+                      <a:extLst>
+                        <a:ext uri="{28A0092B-C50C-407E-A947-70E740481C1C}">
+                          <a14:useLocalDpi xmlns:a14="http://schemas.microsoft.com/office/drawing/2010/main" val="0"/>
+                        </a:ext>
+                      </a:extLst>
+                    </a:blip>
+                    <a:srcRect/>
+                    <a:stretch>
+                      <a:fillRect/>
+                    </a:stretch>
+                  </pic:blipFill>
+                  <pic:spPr bwMode="auto">
+                    <a:xfrm>
+                      <a:off x="0" y="0"/>
+                      <a:ext cx="6390350" cy="3595164"/>
+                    </a:xfrm>
+                    <a:prstGeom prst="rect">
+                      <a:avLst/>
+                    </a:prstGeom>
+                    <a:noFill/>
+                    <a:ln>
+                      <a:noFill/>
+                    </a:ln>
+                  </pic:spPr>
+                </pic:pic>
+              </a:graphicData>
+            </a:graphic>
+            <wp14:sizeRelH relativeFrom="margin">
+              <wp14:pctWidth>0</wp14:pctWidth>
+            </wp14:sizeRelH>
+            <wp14:sizeRelV relativeFrom="margin">
+              <wp14:pctHeight>0</wp14:pctHeight>
+            </wp14:sizeRelV>
+          </wp:anchor>
+        </w:drawing>
+      </w:r>
+      <w:r>
+        <w:t>Guía de estilos</w:t>
+      </w:r>
+      <w:bookmarkEnd w:id="11"/>
+      <w:r>
+        <w:t xml:space="preserve"> </w:t>
       </w:r>
     </w:p>
     <w:p/>
@@ -8687,38 +9082,164 @@
     <w:p/>
     <w:p/>
     <w:p/>
+    <w:p/>
+    <w:p/>
+    <w:p/>
+    <w:p/>
+    <w:p/>
+    <w:p/>
     <w:p>
       <w:pPr>
         <w:pStyle w:val="Ttulo1"/>
       </w:pPr>
-      <w:bookmarkStart w:id="12" w:name="_Toc35338931"/>
+      <w:bookmarkStart w:id="12" w:name="_Toc35338932"/>
+      <w:r>
+        <w:t>Mapa Web</w:t>
+      </w:r>
+      <w:bookmarkEnd w:id="12"/>
+    </w:p>
+    <w:p>
+      <w:pPr>
+        <w:jc w:val="center"/>
+      </w:pPr>
+      <w:r>
+        <w:rPr>
+          <w:noProof/>
+          <w:lang w:eastAsia="es-ES"/>
+        </w:rPr>
+        <w:drawing>
+          <wp:anchor distT="0" distB="0" distL="114300" distR="114300" simplePos="0" relativeHeight="251804672" behindDoc="1" locked="0" layoutInCell="1" allowOverlap="1" wp14:anchorId="661F168E" wp14:editId="51B13BD2">
+            <wp:simplePos x="0" y="0"/>
+            <wp:positionH relativeFrom="margin">
+              <wp:align>center</wp:align>
+            </wp:positionH>
+            <wp:positionV relativeFrom="paragraph">
+              <wp:posOffset>4627</wp:posOffset>
+            </wp:positionV>
+            <wp:extent cx="3165778" cy="4754880"/>
+            <wp:effectExtent l="0" t="0" r="0" b="7620"/>
+            <wp:wrapNone/>
+            <wp:docPr id="22" name="Imagen 22" descr="C:\Users\tperez\Desktop\Proyecto\RETAGED\Documentación\Entrega 1\Mapa.jpeg"/>
+            <wp:cNvGraphicFramePr>
+              <a:graphicFrameLocks xmlns:a="http://schemas.openxmlformats.org/drawingml/2006/main" noChangeAspect="1"/>
+            </wp:cNvGraphicFramePr>
+            <a:graphic xmlns:a="http://schemas.openxmlformats.org/drawingml/2006/main">
+              <a:graphicData uri="http://schemas.openxmlformats.org/drawingml/2006/picture">
+                <pic:pic xmlns:pic="http://schemas.openxmlformats.org/drawingml/2006/picture">
+                  <pic:nvPicPr>
+                    <pic:cNvPr id="0" name="Picture 2" descr="C:\Users\tperez\Desktop\Proyecto\RETAGED\Documentación\Entrega 1\Mapa.jpeg"/>
+                    <pic:cNvPicPr>
+                      <a:picLocks noChangeAspect="1" noChangeArrowheads="1"/>
+                    </pic:cNvPicPr>
+                  </pic:nvPicPr>
+                  <pic:blipFill>
+                    <a:blip r:embed="rId35">
+                      <a:extLst>
+                        <a:ext uri="{28A0092B-C50C-407E-A947-70E740481C1C}">
+                          <a14:useLocalDpi xmlns:a14="http://schemas.microsoft.com/office/drawing/2010/main" val="0"/>
+                        </a:ext>
+                      </a:extLst>
+                    </a:blip>
+                    <a:srcRect/>
+                    <a:stretch>
+                      <a:fillRect/>
+                    </a:stretch>
+                  </pic:blipFill>
+                  <pic:spPr bwMode="auto">
+                    <a:xfrm>
+                      <a:off x="0" y="0"/>
+                      <a:ext cx="3165778" cy="4754880"/>
+                    </a:xfrm>
+                    <a:prstGeom prst="rect">
+                      <a:avLst/>
+                    </a:prstGeom>
+                    <a:noFill/>
+                    <a:ln>
+                      <a:noFill/>
+                    </a:ln>
+                  </pic:spPr>
+                </pic:pic>
+              </a:graphicData>
+            </a:graphic>
+            <wp14:sizeRelH relativeFrom="margin">
+              <wp14:pctWidth>0</wp14:pctWidth>
+            </wp14:sizeRelH>
+            <wp14:sizeRelV relativeFrom="margin">
+              <wp14:pctHeight>0</wp14:pctHeight>
+            </wp14:sizeRelV>
+          </wp:anchor>
+        </w:drawing>
+      </w:r>
+    </w:p>
+    <w:p>
+      <w:pPr>
+        <w:jc w:val="center"/>
+      </w:pPr>
+    </w:p>
+    <w:p>
+      <w:pPr>
+        <w:jc w:val="center"/>
+      </w:pPr>
+    </w:p>
+    <w:p>
+      <w:pPr>
+        <w:jc w:val="center"/>
+      </w:pPr>
+    </w:p>
+    <w:p>
+      <w:pPr>
+        <w:jc w:val="center"/>
+      </w:pPr>
+    </w:p>
+    <w:p>
+      <w:pPr>
+        <w:jc w:val="center"/>
+      </w:pPr>
+    </w:p>
+    <w:p>
+      <w:pPr>
+        <w:jc w:val="center"/>
+      </w:pPr>
+      <w:bookmarkStart w:id="13" w:name="_GoBack"/>
+      <w:bookmarkEnd w:id="13"/>
+    </w:p>
+    <w:p>
+      <w:pPr>
+        <w:jc w:val="center"/>
+      </w:pPr>
+    </w:p>
+    <w:p>
+      <w:pPr>
+        <w:jc w:val="center"/>
+      </w:pPr>
+    </w:p>
+    <w:p>
+      <w:pPr>
+        <w:jc w:val="center"/>
+      </w:pPr>
+    </w:p>
+    <w:p>
+      <w:pPr>
+        <w:jc w:val="center"/>
+      </w:pPr>
+    </w:p>
+    <w:p>
+      <w:pPr>
+        <w:jc w:val="center"/>
+      </w:pPr>
+    </w:p>
+    <w:p>
+      <w:pPr>
+        <w:jc w:val="center"/>
+      </w:pPr>
+    </w:p>
+    <w:p>
+      <w:pPr>
+        <w:pStyle w:val="Ttulo1"/>
+      </w:pPr>
+      <w:bookmarkStart w:id="14" w:name="_Toc35338933"/>
       <w:r>
         <w:lastRenderedPageBreak/>
-        <w:t>Guía de estilos</w:t>
-      </w:r>
-      <w:bookmarkEnd w:id="12"/>
-      <w:r>
-        <w:t xml:space="preserve"> </w:t>
-      </w:r>
-    </w:p>
-    <w:p/>
-    <w:p>
-      <w:pPr>
-        <w:pStyle w:val="Ttulo1"/>
-      </w:pPr>
-      <w:bookmarkStart w:id="13" w:name="_Toc35338932"/>
-      <w:r>
-        <w:t>Mapa Web</w:t>
-      </w:r>
-      <w:bookmarkEnd w:id="13"/>
-    </w:p>
-    <w:p/>
-    <w:p>
-      <w:pPr>
-        <w:pStyle w:val="Ttulo1"/>
-      </w:pPr>
-      <w:bookmarkStart w:id="14" w:name="_Toc35338933"/>
-      <w:r>
         <w:t>Análisis de usabilidad y accesibilidad</w:t>
       </w:r>
       <w:bookmarkEnd w:id="14"/>
@@ -8854,7 +9375,7 @@
     </w:p>
     <w:p/>
     <w:sectPr>
-      <w:headerReference w:type="default" r:id="rId33"/>
+      <w:headerReference w:type="default" r:id="rId36"/>
       <w:pgSz w:w="11906" w:h="16838"/>
       <w:pgMar w:top="1417" w:right="1701" w:bottom="1417" w:left="1701" w:header="708" w:footer="0" w:gutter="0"/>
       <w:cols w:space="720"/>
@@ -11272,7 +11793,7 @@
 </file>
 
 <file path=customXml/itemProps1.xml><?xml version="1.0" encoding="utf-8"?>
-<ds:datastoreItem xmlns:ds="http://schemas.openxmlformats.org/officeDocument/2006/customXml" ds:itemID="{E60BBF86-9F71-4294-821C-668B5E16B28A}">
+<ds:datastoreItem xmlns:ds="http://schemas.openxmlformats.org/officeDocument/2006/customXml" ds:itemID="{7375208A-2362-46C7-A5AC-4F298470B844}">
   <ds:schemaRefs>
     <ds:schemaRef ds:uri="http://schemas.openxmlformats.org/officeDocument/2006/bibliography"/>
   </ds:schemaRefs>

</xml_diff>

<commit_message>
abstract, documento y presentación
faltan conclusiones y accesibilidad y usabilidad
</commit_message>
<xml_diff>
--- a/Documentacion/Documentacion.docx
+++ b/Documentacion/Documentacion.docx
@@ -64,8 +64,6 @@
         </w:rPr>
         <w:t>V.1.0</w:t>
       </w:r>
-      <w:bookmarkStart w:id="0" w:name="_GoBack"/>
-      <w:bookmarkEnd w:id="0"/>
     </w:p>
     <w:p>
       <w:pPr>
@@ -201,7 +199,7 @@
         <w:t>03/06/2020</w:t>
       </w:r>
     </w:p>
-    <w:bookmarkStart w:id="1" w:name="_Toc39508491" w:displacedByCustomXml="next"/>
+    <w:bookmarkStart w:id="0" w:name="_Toc41842217" w:displacedByCustomXml="next"/>
     <w:sdt>
       <w:sdtPr>
         <w:rPr>
@@ -218,7 +216,6 @@
           <w:docPartUnique/>
         </w:docPartObj>
       </w:sdtPr>
-      <w:sdtEndPr/>
       <w:sdtContent>
         <w:p>
           <w:pPr>
@@ -227,7 +224,7 @@
           <w:r>
             <w:t>Contenido</w:t>
           </w:r>
-          <w:bookmarkEnd w:id="1"/>
+          <w:bookmarkEnd w:id="0"/>
         </w:p>
         <w:p>
           <w:pPr>
@@ -258,7 +255,7 @@
             </w:rPr>
             <w:fldChar w:fldCharType="separate"/>
           </w:r>
-          <w:hyperlink w:anchor="_Toc39508491" w:history="1">
+          <w:hyperlink w:anchor="_Toc41842217" w:history="1">
             <w:r>
               <w:rPr>
                 <w:rStyle w:val="Hipervnculo"/>
@@ -285,7 +282,7 @@
                 <w:noProof/>
                 <w:webHidden/>
               </w:rPr>
-              <w:instrText xml:space="preserve"> PAGEREF _Toc39508491 \h </w:instrText>
+              <w:instrText xml:space="preserve"> PAGEREF _Toc41842217 \h </w:instrText>
             </w:r>
             <w:r>
               <w:rPr>
@@ -329,7 +326,7 @@
               <w:lang w:eastAsia="es-ES"/>
             </w:rPr>
           </w:pPr>
-          <w:hyperlink w:anchor="_Toc39508492" w:history="1">
+          <w:hyperlink w:anchor="_Toc41842218" w:history="1">
             <w:r>
               <w:rPr>
                 <w:rStyle w:val="Hipervnculo"/>
@@ -356,7 +353,7 @@
                 <w:noProof/>
                 <w:webHidden/>
               </w:rPr>
-              <w:instrText xml:space="preserve"> PAGEREF _Toc39508492 \h </w:instrText>
+              <w:instrText xml:space="preserve"> PAGEREF _Toc41842218 \h </w:instrText>
             </w:r>
             <w:r>
               <w:rPr>
@@ -377,6 +374,510 @@
                 <w:webHidden/>
               </w:rPr>
               <w:t>3</w:t>
+            </w:r>
+            <w:r>
+              <w:rPr>
+                <w:noProof/>
+                <w:webHidden/>
+              </w:rPr>
+              <w:fldChar w:fldCharType="end"/>
+            </w:r>
+          </w:hyperlink>
+        </w:p>
+        <w:p>
+          <w:pPr>
+            <w:pStyle w:val="TDC2"/>
+            <w:tabs>
+              <w:tab w:val="right" w:leader="dot" w:pos="8494"/>
+            </w:tabs>
+            <w:rPr>
+              <w:noProof/>
+              <w:sz w:val="22"/>
+              <w:szCs w:val="22"/>
+              <w:lang w:eastAsia="es-ES"/>
+            </w:rPr>
+          </w:pPr>
+          <w:hyperlink w:anchor="_Toc41842219" w:history="1">
+            <w:r>
+              <w:rPr>
+                <w:rStyle w:val="Hipervnculo"/>
+                <w:noProof/>
+                <w:lang w:val="en-US"/>
+              </w:rPr>
+              <w:t>Introduction</w:t>
+            </w:r>
+            <w:r>
+              <w:rPr>
+                <w:noProof/>
+                <w:webHidden/>
+              </w:rPr>
+              <w:tab/>
+            </w:r>
+            <w:r>
+              <w:rPr>
+                <w:noProof/>
+                <w:webHidden/>
+              </w:rPr>
+              <w:fldChar w:fldCharType="begin"/>
+            </w:r>
+            <w:r>
+              <w:rPr>
+                <w:noProof/>
+                <w:webHidden/>
+              </w:rPr>
+              <w:instrText xml:space="preserve"> PAGEREF _Toc41842219 \h </w:instrText>
+            </w:r>
+            <w:r>
+              <w:rPr>
+                <w:noProof/>
+                <w:webHidden/>
+              </w:rPr>
+            </w:r>
+            <w:r>
+              <w:rPr>
+                <w:noProof/>
+                <w:webHidden/>
+              </w:rPr>
+              <w:fldChar w:fldCharType="separate"/>
+            </w:r>
+            <w:r>
+              <w:rPr>
+                <w:noProof/>
+                <w:webHidden/>
+              </w:rPr>
+              <w:t>3</w:t>
+            </w:r>
+            <w:r>
+              <w:rPr>
+                <w:noProof/>
+                <w:webHidden/>
+              </w:rPr>
+              <w:fldChar w:fldCharType="end"/>
+            </w:r>
+          </w:hyperlink>
+        </w:p>
+        <w:p>
+          <w:pPr>
+            <w:pStyle w:val="TDC2"/>
+            <w:tabs>
+              <w:tab w:val="right" w:leader="dot" w:pos="8494"/>
+            </w:tabs>
+            <w:rPr>
+              <w:noProof/>
+              <w:sz w:val="22"/>
+              <w:szCs w:val="22"/>
+              <w:lang w:eastAsia="es-ES"/>
+            </w:rPr>
+          </w:pPr>
+          <w:hyperlink w:anchor="_Toc41842220" w:history="1">
+            <w:r>
+              <w:rPr>
+                <w:rStyle w:val="Hipervnculo"/>
+                <w:noProof/>
+                <w:lang w:val="en-US"/>
+              </w:rPr>
+              <w:t>Material And Methods</w:t>
+            </w:r>
+            <w:r>
+              <w:rPr>
+                <w:noProof/>
+                <w:webHidden/>
+              </w:rPr>
+              <w:tab/>
+            </w:r>
+            <w:r>
+              <w:rPr>
+                <w:noProof/>
+                <w:webHidden/>
+              </w:rPr>
+              <w:fldChar w:fldCharType="begin"/>
+            </w:r>
+            <w:r>
+              <w:rPr>
+                <w:noProof/>
+                <w:webHidden/>
+              </w:rPr>
+              <w:instrText xml:space="preserve"> PAGEREF _Toc41842220 \h </w:instrText>
+            </w:r>
+            <w:r>
+              <w:rPr>
+                <w:noProof/>
+                <w:webHidden/>
+              </w:rPr>
+            </w:r>
+            <w:r>
+              <w:rPr>
+                <w:noProof/>
+                <w:webHidden/>
+              </w:rPr>
+              <w:fldChar w:fldCharType="separate"/>
+            </w:r>
+            <w:r>
+              <w:rPr>
+                <w:noProof/>
+                <w:webHidden/>
+              </w:rPr>
+              <w:t>3</w:t>
+            </w:r>
+            <w:r>
+              <w:rPr>
+                <w:noProof/>
+                <w:webHidden/>
+              </w:rPr>
+              <w:fldChar w:fldCharType="end"/>
+            </w:r>
+          </w:hyperlink>
+        </w:p>
+        <w:p>
+          <w:pPr>
+            <w:pStyle w:val="TDC2"/>
+            <w:tabs>
+              <w:tab w:val="right" w:leader="dot" w:pos="8494"/>
+            </w:tabs>
+            <w:rPr>
+              <w:noProof/>
+              <w:sz w:val="22"/>
+              <w:szCs w:val="22"/>
+              <w:lang w:eastAsia="es-ES"/>
+            </w:rPr>
+          </w:pPr>
+          <w:hyperlink w:anchor="_Toc41842221" w:history="1">
+            <w:r>
+              <w:rPr>
+                <w:rStyle w:val="Hipervnculo"/>
+                <w:noProof/>
+                <w:lang w:val="en-US"/>
+              </w:rPr>
+              <w:t>Result and discussion</w:t>
+            </w:r>
+            <w:r>
+              <w:rPr>
+                <w:noProof/>
+                <w:webHidden/>
+              </w:rPr>
+              <w:tab/>
+            </w:r>
+            <w:r>
+              <w:rPr>
+                <w:noProof/>
+                <w:webHidden/>
+              </w:rPr>
+              <w:fldChar w:fldCharType="begin"/>
+            </w:r>
+            <w:r>
+              <w:rPr>
+                <w:noProof/>
+                <w:webHidden/>
+              </w:rPr>
+              <w:instrText xml:space="preserve"> PAGEREF _Toc41842221 \h </w:instrText>
+            </w:r>
+            <w:r>
+              <w:rPr>
+                <w:noProof/>
+                <w:webHidden/>
+              </w:rPr>
+            </w:r>
+            <w:r>
+              <w:rPr>
+                <w:noProof/>
+                <w:webHidden/>
+              </w:rPr>
+              <w:fldChar w:fldCharType="separate"/>
+            </w:r>
+            <w:r>
+              <w:rPr>
+                <w:noProof/>
+                <w:webHidden/>
+              </w:rPr>
+              <w:t>3</w:t>
+            </w:r>
+            <w:r>
+              <w:rPr>
+                <w:noProof/>
+                <w:webHidden/>
+              </w:rPr>
+              <w:fldChar w:fldCharType="end"/>
+            </w:r>
+          </w:hyperlink>
+        </w:p>
+        <w:p>
+          <w:pPr>
+            <w:pStyle w:val="TDC2"/>
+            <w:tabs>
+              <w:tab w:val="right" w:leader="dot" w:pos="8494"/>
+            </w:tabs>
+            <w:rPr>
+              <w:noProof/>
+              <w:sz w:val="22"/>
+              <w:szCs w:val="22"/>
+              <w:lang w:eastAsia="es-ES"/>
+            </w:rPr>
+          </w:pPr>
+          <w:hyperlink w:anchor="_Toc41842222" w:history="1">
+            <w:r>
+              <w:rPr>
+                <w:rStyle w:val="Hipervnculo"/>
+                <w:noProof/>
+                <w:lang w:val="en-US"/>
+              </w:rPr>
+              <w:t>Conclusion</w:t>
+            </w:r>
+            <w:r>
+              <w:rPr>
+                <w:noProof/>
+                <w:webHidden/>
+              </w:rPr>
+              <w:tab/>
+            </w:r>
+            <w:r>
+              <w:rPr>
+                <w:noProof/>
+                <w:webHidden/>
+              </w:rPr>
+              <w:fldChar w:fldCharType="begin"/>
+            </w:r>
+            <w:r>
+              <w:rPr>
+                <w:noProof/>
+                <w:webHidden/>
+              </w:rPr>
+              <w:instrText xml:space="preserve"> PAGEREF _Toc41842222 \h </w:instrText>
+            </w:r>
+            <w:r>
+              <w:rPr>
+                <w:noProof/>
+                <w:webHidden/>
+              </w:rPr>
+            </w:r>
+            <w:r>
+              <w:rPr>
+                <w:noProof/>
+                <w:webHidden/>
+              </w:rPr>
+              <w:fldChar w:fldCharType="separate"/>
+            </w:r>
+            <w:r>
+              <w:rPr>
+                <w:noProof/>
+                <w:webHidden/>
+              </w:rPr>
+              <w:t>3</w:t>
+            </w:r>
+            <w:r>
+              <w:rPr>
+                <w:noProof/>
+                <w:webHidden/>
+              </w:rPr>
+              <w:fldChar w:fldCharType="end"/>
+            </w:r>
+          </w:hyperlink>
+        </w:p>
+        <w:p>
+          <w:pPr>
+            <w:pStyle w:val="TDC2"/>
+            <w:tabs>
+              <w:tab w:val="right" w:leader="dot" w:pos="8494"/>
+            </w:tabs>
+            <w:rPr>
+              <w:noProof/>
+              <w:sz w:val="22"/>
+              <w:szCs w:val="22"/>
+              <w:lang w:eastAsia="es-ES"/>
+            </w:rPr>
+          </w:pPr>
+          <w:hyperlink w:anchor="_Toc41842223" w:history="1">
+            <w:r>
+              <w:rPr>
+                <w:rStyle w:val="Hipervnculo"/>
+                <w:noProof/>
+                <w:lang w:val="en-US"/>
+              </w:rPr>
+              <w:t>Key words</w:t>
+            </w:r>
+            <w:r>
+              <w:rPr>
+                <w:noProof/>
+                <w:webHidden/>
+              </w:rPr>
+              <w:tab/>
+            </w:r>
+            <w:r>
+              <w:rPr>
+                <w:noProof/>
+                <w:webHidden/>
+              </w:rPr>
+              <w:fldChar w:fldCharType="begin"/>
+            </w:r>
+            <w:r>
+              <w:rPr>
+                <w:noProof/>
+                <w:webHidden/>
+              </w:rPr>
+              <w:instrText xml:space="preserve"> PAGEREF _Toc41842223 \h </w:instrText>
+            </w:r>
+            <w:r>
+              <w:rPr>
+                <w:noProof/>
+                <w:webHidden/>
+              </w:rPr>
+            </w:r>
+            <w:r>
+              <w:rPr>
+                <w:noProof/>
+                <w:webHidden/>
+              </w:rPr>
+              <w:fldChar w:fldCharType="separate"/>
+            </w:r>
+            <w:r>
+              <w:rPr>
+                <w:noProof/>
+                <w:webHidden/>
+              </w:rPr>
+              <w:t>3</w:t>
+            </w:r>
+            <w:r>
+              <w:rPr>
+                <w:noProof/>
+                <w:webHidden/>
+              </w:rPr>
+              <w:fldChar w:fldCharType="end"/>
+            </w:r>
+          </w:hyperlink>
+        </w:p>
+        <w:p>
+          <w:pPr>
+            <w:pStyle w:val="TDC2"/>
+            <w:tabs>
+              <w:tab w:val="right" w:leader="dot" w:pos="8494"/>
+            </w:tabs>
+            <w:rPr>
+              <w:noProof/>
+              <w:sz w:val="22"/>
+              <w:szCs w:val="22"/>
+              <w:lang w:eastAsia="es-ES"/>
+            </w:rPr>
+          </w:pPr>
+          <w:hyperlink w:anchor="_Toc41842224" w:history="1">
+            <w:r>
+              <w:rPr>
+                <w:rStyle w:val="Hipervnculo"/>
+                <w:noProof/>
+                <w:lang w:val="en-US"/>
+              </w:rPr>
+              <w:t>Acknowledgments</w:t>
+            </w:r>
+            <w:r>
+              <w:rPr>
+                <w:noProof/>
+                <w:webHidden/>
+              </w:rPr>
+              <w:tab/>
+            </w:r>
+            <w:r>
+              <w:rPr>
+                <w:noProof/>
+                <w:webHidden/>
+              </w:rPr>
+              <w:fldChar w:fldCharType="begin"/>
+            </w:r>
+            <w:r>
+              <w:rPr>
+                <w:noProof/>
+                <w:webHidden/>
+              </w:rPr>
+              <w:instrText xml:space="preserve"> PAGEREF _Toc41842224 \h </w:instrText>
+            </w:r>
+            <w:r>
+              <w:rPr>
+                <w:noProof/>
+                <w:webHidden/>
+              </w:rPr>
+            </w:r>
+            <w:r>
+              <w:rPr>
+                <w:noProof/>
+                <w:webHidden/>
+              </w:rPr>
+              <w:fldChar w:fldCharType="separate"/>
+            </w:r>
+            <w:r>
+              <w:rPr>
+                <w:noProof/>
+                <w:webHidden/>
+              </w:rPr>
+              <w:t>4</w:t>
+            </w:r>
+            <w:r>
+              <w:rPr>
+                <w:noProof/>
+                <w:webHidden/>
+              </w:rPr>
+              <w:fldChar w:fldCharType="end"/>
+            </w:r>
+          </w:hyperlink>
+        </w:p>
+        <w:p>
+          <w:pPr>
+            <w:pStyle w:val="TDC2"/>
+            <w:tabs>
+              <w:tab w:val="right" w:leader="dot" w:pos="8494"/>
+            </w:tabs>
+            <w:rPr>
+              <w:noProof/>
+              <w:sz w:val="22"/>
+              <w:szCs w:val="22"/>
+              <w:lang w:eastAsia="es-ES"/>
+            </w:rPr>
+          </w:pPr>
+          <w:hyperlink w:anchor="_Toc41842225" w:history="1">
+            <w:r>
+              <w:rPr>
+                <w:rStyle w:val="Hipervnculo"/>
+                <w:noProof/>
+                <w:lang w:val="en-US"/>
+              </w:rPr>
+              <w:t>References</w:t>
+            </w:r>
+            <w:r>
+              <w:rPr>
+                <w:noProof/>
+                <w:webHidden/>
+              </w:rPr>
+              <w:tab/>
+            </w:r>
+            <w:r>
+              <w:rPr>
+                <w:noProof/>
+                <w:webHidden/>
+              </w:rPr>
+              <w:fldChar w:fldCharType="begin"/>
+            </w:r>
+            <w:r>
+              <w:rPr>
+                <w:noProof/>
+                <w:webHidden/>
+              </w:rPr>
+              <w:instrText xml:space="preserve"> PAGEREF _Toc41842225 \h </w:instrText>
+            </w:r>
+            <w:r>
+              <w:rPr>
+                <w:noProof/>
+                <w:webHidden/>
+              </w:rPr>
+            </w:r>
+            <w:r>
+              <w:rPr>
+                <w:noProof/>
+                <w:webHidden/>
+              </w:rPr>
+              <w:fldChar w:fldCharType="separate"/>
+            </w:r>
+            <w:r>
+              <w:rPr>
+                <w:noProof/>
+                <w:webHidden/>
+              </w:rPr>
+              <w:t>4</w:t>
             </w:r>
             <w:r>
               <w:rPr>
@@ -400,13 +901,13 @@
               <w:lang w:eastAsia="es-ES"/>
             </w:rPr>
           </w:pPr>
-          <w:hyperlink w:anchor="_Toc39508493" w:history="1">
+          <w:hyperlink w:anchor="_Toc41842226" w:history="1">
             <w:r>
               <w:rPr>
                 <w:rStyle w:val="Hipervnculo"/>
                 <w:noProof/>
               </w:rPr>
-              <w:t>Introducción</w:t>
+              <w:t>Requisitos funcionales y no funcionales</w:t>
             </w:r>
             <w:r>
               <w:rPr>
@@ -427,7 +928,7 @@
                 <w:noProof/>
                 <w:webHidden/>
               </w:rPr>
-              <w:instrText xml:space="preserve"> PAGEREF _Toc39508493 \h </w:instrText>
+              <w:instrText xml:space="preserve"> PAGEREF _Toc41842226 \h </w:instrText>
             </w:r>
             <w:r>
               <w:rPr>
@@ -448,6 +949,219 @@
                 <w:webHidden/>
               </w:rPr>
               <w:t>4</w:t>
+            </w:r>
+            <w:r>
+              <w:rPr>
+                <w:noProof/>
+                <w:webHidden/>
+              </w:rPr>
+              <w:fldChar w:fldCharType="end"/>
+            </w:r>
+          </w:hyperlink>
+        </w:p>
+        <w:p>
+          <w:pPr>
+            <w:pStyle w:val="TDC2"/>
+            <w:tabs>
+              <w:tab w:val="right" w:leader="dot" w:pos="8494"/>
+            </w:tabs>
+            <w:rPr>
+              <w:noProof/>
+              <w:sz w:val="22"/>
+              <w:szCs w:val="22"/>
+              <w:lang w:eastAsia="es-ES"/>
+            </w:rPr>
+          </w:pPr>
+          <w:hyperlink w:anchor="_Toc41842227" w:history="1">
+            <w:r>
+              <w:rPr>
+                <w:rStyle w:val="Hipervnculo"/>
+                <w:noProof/>
+              </w:rPr>
+              <w:t>Requisitos funcionales</w:t>
+            </w:r>
+            <w:r>
+              <w:rPr>
+                <w:noProof/>
+                <w:webHidden/>
+              </w:rPr>
+              <w:tab/>
+            </w:r>
+            <w:r>
+              <w:rPr>
+                <w:noProof/>
+                <w:webHidden/>
+              </w:rPr>
+              <w:fldChar w:fldCharType="begin"/>
+            </w:r>
+            <w:r>
+              <w:rPr>
+                <w:noProof/>
+                <w:webHidden/>
+              </w:rPr>
+              <w:instrText xml:space="preserve"> PAGEREF _Toc41842227 \h </w:instrText>
+            </w:r>
+            <w:r>
+              <w:rPr>
+                <w:noProof/>
+                <w:webHidden/>
+              </w:rPr>
+            </w:r>
+            <w:r>
+              <w:rPr>
+                <w:noProof/>
+                <w:webHidden/>
+              </w:rPr>
+              <w:fldChar w:fldCharType="separate"/>
+            </w:r>
+            <w:r>
+              <w:rPr>
+                <w:noProof/>
+                <w:webHidden/>
+              </w:rPr>
+              <w:t>4</w:t>
+            </w:r>
+            <w:r>
+              <w:rPr>
+                <w:noProof/>
+                <w:webHidden/>
+              </w:rPr>
+              <w:fldChar w:fldCharType="end"/>
+            </w:r>
+          </w:hyperlink>
+        </w:p>
+        <w:p>
+          <w:pPr>
+            <w:pStyle w:val="TDC2"/>
+            <w:tabs>
+              <w:tab w:val="right" w:leader="dot" w:pos="8494"/>
+            </w:tabs>
+            <w:rPr>
+              <w:noProof/>
+              <w:sz w:val="22"/>
+              <w:szCs w:val="22"/>
+              <w:lang w:eastAsia="es-ES"/>
+            </w:rPr>
+          </w:pPr>
+          <w:hyperlink w:anchor="_Toc41842228" w:history="1">
+            <w:r>
+              <w:rPr>
+                <w:rStyle w:val="Hipervnculo"/>
+                <w:noProof/>
+              </w:rPr>
+              <w:t>Requisitos técnicos</w:t>
+            </w:r>
+            <w:r>
+              <w:rPr>
+                <w:noProof/>
+                <w:webHidden/>
+              </w:rPr>
+              <w:tab/>
+            </w:r>
+            <w:r>
+              <w:rPr>
+                <w:noProof/>
+                <w:webHidden/>
+              </w:rPr>
+              <w:fldChar w:fldCharType="begin"/>
+            </w:r>
+            <w:r>
+              <w:rPr>
+                <w:noProof/>
+                <w:webHidden/>
+              </w:rPr>
+              <w:instrText xml:space="preserve"> PAGEREF _Toc41842228 \h </w:instrText>
+            </w:r>
+            <w:r>
+              <w:rPr>
+                <w:noProof/>
+                <w:webHidden/>
+              </w:rPr>
+            </w:r>
+            <w:r>
+              <w:rPr>
+                <w:noProof/>
+                <w:webHidden/>
+              </w:rPr>
+              <w:fldChar w:fldCharType="separate"/>
+            </w:r>
+            <w:r>
+              <w:rPr>
+                <w:noProof/>
+                <w:webHidden/>
+              </w:rPr>
+              <w:t>5</w:t>
+            </w:r>
+            <w:r>
+              <w:rPr>
+                <w:noProof/>
+                <w:webHidden/>
+              </w:rPr>
+              <w:fldChar w:fldCharType="end"/>
+            </w:r>
+          </w:hyperlink>
+        </w:p>
+        <w:p>
+          <w:pPr>
+            <w:pStyle w:val="TDC2"/>
+            <w:tabs>
+              <w:tab w:val="right" w:leader="dot" w:pos="8494"/>
+            </w:tabs>
+            <w:rPr>
+              <w:noProof/>
+              <w:sz w:val="22"/>
+              <w:szCs w:val="22"/>
+              <w:lang w:eastAsia="es-ES"/>
+            </w:rPr>
+          </w:pPr>
+          <w:hyperlink w:anchor="_Toc41842229" w:history="1">
+            <w:r>
+              <w:rPr>
+                <w:rStyle w:val="Hipervnculo"/>
+                <w:noProof/>
+              </w:rPr>
+              <w:t>Software utilizado</w:t>
+            </w:r>
+            <w:r>
+              <w:rPr>
+                <w:noProof/>
+                <w:webHidden/>
+              </w:rPr>
+              <w:tab/>
+            </w:r>
+            <w:r>
+              <w:rPr>
+                <w:noProof/>
+                <w:webHidden/>
+              </w:rPr>
+              <w:fldChar w:fldCharType="begin"/>
+            </w:r>
+            <w:r>
+              <w:rPr>
+                <w:noProof/>
+                <w:webHidden/>
+              </w:rPr>
+              <w:instrText xml:space="preserve"> PAGEREF _Toc41842229 \h </w:instrText>
+            </w:r>
+            <w:r>
+              <w:rPr>
+                <w:noProof/>
+                <w:webHidden/>
+              </w:rPr>
+            </w:r>
+            <w:r>
+              <w:rPr>
+                <w:noProof/>
+                <w:webHidden/>
+              </w:rPr>
+              <w:fldChar w:fldCharType="separate"/>
+            </w:r>
+            <w:r>
+              <w:rPr>
+                <w:noProof/>
+                <w:webHidden/>
+              </w:rPr>
+              <w:t>5</w:t>
             </w:r>
             <w:r>
               <w:rPr>
@@ -471,13 +1185,13 @@
               <w:lang w:eastAsia="es-ES"/>
             </w:rPr>
           </w:pPr>
-          <w:hyperlink w:anchor="_Toc39508494" w:history="1">
+          <w:hyperlink w:anchor="_Toc41842230" w:history="1">
             <w:r>
               <w:rPr>
                 <w:rStyle w:val="Hipervnculo"/>
                 <w:noProof/>
               </w:rPr>
-              <w:t>Requisitos funcionales y no funcionales</w:t>
+              <w:t>Planificación del proyecto</w:t>
             </w:r>
             <w:r>
               <w:rPr>
@@ -498,7 +1212,7 @@
                 <w:noProof/>
                 <w:webHidden/>
               </w:rPr>
-              <w:instrText xml:space="preserve"> PAGEREF _Toc39508494 \h </w:instrText>
+              <w:instrText xml:space="preserve"> PAGEREF _Toc41842230 \h </w:instrText>
             </w:r>
             <w:r>
               <w:rPr>
@@ -518,7 +1232,7 @@
                 <w:noProof/>
                 <w:webHidden/>
               </w:rPr>
-              <w:t>4</w:t>
+              <w:t>5</w:t>
             </w:r>
             <w:r>
               <w:rPr>
@@ -542,13 +1256,13 @@
               <w:lang w:eastAsia="es-ES"/>
             </w:rPr>
           </w:pPr>
-          <w:hyperlink w:anchor="_Toc39508495" w:history="1">
+          <w:hyperlink w:anchor="_Toc41842231" w:history="1">
             <w:r>
               <w:rPr>
                 <w:rStyle w:val="Hipervnculo"/>
                 <w:noProof/>
               </w:rPr>
-              <w:t>Requisitos funcionales</w:t>
+              <w:t>Planificación inicial del proyecto</w:t>
             </w:r>
             <w:r>
               <w:rPr>
@@ -569,7 +1283,7 @@
                 <w:noProof/>
                 <w:webHidden/>
               </w:rPr>
-              <w:instrText xml:space="preserve"> PAGEREF _Toc39508495 \h </w:instrText>
+              <w:instrText xml:space="preserve"> PAGEREF _Toc41842231 \h </w:instrText>
             </w:r>
             <w:r>
               <w:rPr>
@@ -589,7 +1303,7 @@
                 <w:noProof/>
                 <w:webHidden/>
               </w:rPr>
-              <w:t>4</w:t>
+              <w:t>5</w:t>
             </w:r>
             <w:r>
               <w:rPr>
@@ -613,13 +1327,13 @@
               <w:lang w:eastAsia="es-ES"/>
             </w:rPr>
           </w:pPr>
-          <w:hyperlink w:anchor="_Toc39508496" w:history="1">
+          <w:hyperlink w:anchor="_Toc41842232" w:history="1">
             <w:r>
               <w:rPr>
                 <w:rStyle w:val="Hipervnculo"/>
                 <w:noProof/>
               </w:rPr>
-              <w:t>Requisitos técnicos</w:t>
+              <w:t>Análisis real tras finalización del proyecto</w:t>
             </w:r>
             <w:r>
               <w:rPr>
@@ -640,7 +1354,7 @@
                 <w:noProof/>
                 <w:webHidden/>
               </w:rPr>
-              <w:instrText xml:space="preserve"> PAGEREF _Toc39508496 \h </w:instrText>
+              <w:instrText xml:space="preserve"> PAGEREF _Toc41842232 \h </w:instrText>
             </w:r>
             <w:r>
               <w:rPr>
@@ -661,6 +1375,77 @@
                 <w:webHidden/>
               </w:rPr>
               <w:t>5</w:t>
+            </w:r>
+            <w:r>
+              <w:rPr>
+                <w:noProof/>
+                <w:webHidden/>
+              </w:rPr>
+              <w:fldChar w:fldCharType="end"/>
+            </w:r>
+          </w:hyperlink>
+        </w:p>
+        <w:p>
+          <w:pPr>
+            <w:pStyle w:val="TDC1"/>
+            <w:tabs>
+              <w:tab w:val="right" w:leader="dot" w:pos="8494"/>
+            </w:tabs>
+            <w:rPr>
+              <w:noProof/>
+              <w:sz w:val="22"/>
+              <w:szCs w:val="22"/>
+              <w:lang w:eastAsia="es-ES"/>
+            </w:rPr>
+          </w:pPr>
+          <w:hyperlink w:anchor="_Toc41842233" w:history="1">
+            <w:r>
+              <w:rPr>
+                <w:rStyle w:val="Hipervnculo"/>
+                <w:noProof/>
+              </w:rPr>
+              <w:t>Modelo de Entidad-Relación</w:t>
+            </w:r>
+            <w:r>
+              <w:rPr>
+                <w:noProof/>
+                <w:webHidden/>
+              </w:rPr>
+              <w:tab/>
+            </w:r>
+            <w:r>
+              <w:rPr>
+                <w:noProof/>
+                <w:webHidden/>
+              </w:rPr>
+              <w:fldChar w:fldCharType="begin"/>
+            </w:r>
+            <w:r>
+              <w:rPr>
+                <w:noProof/>
+                <w:webHidden/>
+              </w:rPr>
+              <w:instrText xml:space="preserve"> PAGEREF _Toc41842233 \h </w:instrText>
+            </w:r>
+            <w:r>
+              <w:rPr>
+                <w:noProof/>
+                <w:webHidden/>
+              </w:rPr>
+            </w:r>
+            <w:r>
+              <w:rPr>
+                <w:noProof/>
+                <w:webHidden/>
+              </w:rPr>
+              <w:fldChar w:fldCharType="separate"/>
+            </w:r>
+            <w:r>
+              <w:rPr>
+                <w:noProof/>
+                <w:webHidden/>
+              </w:rPr>
+              <w:t>6</w:t>
             </w:r>
             <w:r>
               <w:rPr>
@@ -684,13 +1469,13 @@
               <w:lang w:eastAsia="es-ES"/>
             </w:rPr>
           </w:pPr>
-          <w:hyperlink w:anchor="_Toc39508497" w:history="1">
+          <w:hyperlink w:anchor="_Toc41842234" w:history="1">
             <w:r>
               <w:rPr>
                 <w:rStyle w:val="Hipervnculo"/>
                 <w:noProof/>
               </w:rPr>
-              <w:t>Software utilizado</w:t>
+              <w:t>MODELO RELACIONAL</w:t>
             </w:r>
             <w:r>
               <w:rPr>
@@ -711,7 +1496,7 @@
                 <w:noProof/>
                 <w:webHidden/>
               </w:rPr>
-              <w:instrText xml:space="preserve"> PAGEREF _Toc39508497 \h </w:instrText>
+              <w:instrText xml:space="preserve"> PAGEREF _Toc41842234 \h </w:instrText>
             </w:r>
             <w:r>
               <w:rPr>
@@ -731,7 +1516,79 @@
                 <w:noProof/>
                 <w:webHidden/>
               </w:rPr>
-              <w:t>5</w:t>
+              <w:t>6</w:t>
+            </w:r>
+            <w:r>
+              <w:rPr>
+                <w:noProof/>
+                <w:webHidden/>
+              </w:rPr>
+              <w:fldChar w:fldCharType="end"/>
+            </w:r>
+          </w:hyperlink>
+        </w:p>
+        <w:p>
+          <w:pPr>
+            <w:pStyle w:val="TDC2"/>
+            <w:tabs>
+              <w:tab w:val="right" w:leader="dot" w:pos="8494"/>
+            </w:tabs>
+            <w:rPr>
+              <w:noProof/>
+              <w:sz w:val="22"/>
+              <w:szCs w:val="22"/>
+              <w:lang w:eastAsia="es-ES"/>
+            </w:rPr>
+          </w:pPr>
+          <w:hyperlink w:anchor="_Toc41842235" w:history="1">
+            <w:r>
+              <w:rPr>
+                <w:rStyle w:val="Hipervnculo"/>
+                <w:rFonts w:cs="Courier New"/>
+                <w:noProof/>
+              </w:rPr>
+              <w:t>Requisitos</w:t>
+            </w:r>
+            <w:r>
+              <w:rPr>
+                <w:noProof/>
+                <w:webHidden/>
+              </w:rPr>
+              <w:tab/>
+            </w:r>
+            <w:r>
+              <w:rPr>
+                <w:noProof/>
+                <w:webHidden/>
+              </w:rPr>
+              <w:fldChar w:fldCharType="begin"/>
+            </w:r>
+            <w:r>
+              <w:rPr>
+                <w:noProof/>
+                <w:webHidden/>
+              </w:rPr>
+              <w:instrText xml:space="preserve"> PAGEREF _Toc41842235 \h </w:instrText>
+            </w:r>
+            <w:r>
+              <w:rPr>
+                <w:noProof/>
+                <w:webHidden/>
+              </w:rPr>
+            </w:r>
+            <w:r>
+              <w:rPr>
+                <w:noProof/>
+                <w:webHidden/>
+              </w:rPr>
+              <w:fldChar w:fldCharType="separate"/>
+            </w:r>
+            <w:r>
+              <w:rPr>
+                <w:noProof/>
+                <w:webHidden/>
+              </w:rPr>
+              <w:t>6</w:t>
             </w:r>
             <w:r>
               <w:rPr>
@@ -755,13 +1612,13 @@
               <w:lang w:eastAsia="es-ES"/>
             </w:rPr>
           </w:pPr>
-          <w:hyperlink w:anchor="_Toc39508498" w:history="1">
+          <w:hyperlink w:anchor="_Toc41842236" w:history="1">
             <w:r>
               <w:rPr>
                 <w:rStyle w:val="Hipervnculo"/>
                 <w:noProof/>
               </w:rPr>
-              <w:t>Planificación del proyecto</w:t>
+              <w:t>Guía de estilos</w:t>
             </w:r>
             <w:r>
               <w:rPr>
@@ -782,7 +1639,7 @@
                 <w:noProof/>
                 <w:webHidden/>
               </w:rPr>
-              <w:instrText xml:space="preserve"> PAGEREF _Toc39508498 \h </w:instrText>
+              <w:instrText xml:space="preserve"> PAGEREF _Toc41842236 \h </w:instrText>
             </w:r>
             <w:r>
               <w:rPr>
@@ -802,7 +1659,149 @@
                 <w:noProof/>
                 <w:webHidden/>
               </w:rPr>
-              <w:t>5</w:t>
+              <w:t>7</w:t>
+            </w:r>
+            <w:r>
+              <w:rPr>
+                <w:noProof/>
+                <w:webHidden/>
+              </w:rPr>
+              <w:fldChar w:fldCharType="end"/>
+            </w:r>
+          </w:hyperlink>
+        </w:p>
+        <w:p>
+          <w:pPr>
+            <w:pStyle w:val="TDC1"/>
+            <w:tabs>
+              <w:tab w:val="right" w:leader="dot" w:pos="8494"/>
+            </w:tabs>
+            <w:rPr>
+              <w:noProof/>
+              <w:sz w:val="22"/>
+              <w:szCs w:val="22"/>
+              <w:lang w:eastAsia="es-ES"/>
+            </w:rPr>
+          </w:pPr>
+          <w:hyperlink w:anchor="_Toc41842237" w:history="1">
+            <w:r>
+              <w:rPr>
+                <w:rStyle w:val="Hipervnculo"/>
+                <w:noProof/>
+              </w:rPr>
+              <w:t>Mapa Web</w:t>
+            </w:r>
+            <w:r>
+              <w:rPr>
+                <w:noProof/>
+                <w:webHidden/>
+              </w:rPr>
+              <w:tab/>
+            </w:r>
+            <w:r>
+              <w:rPr>
+                <w:noProof/>
+                <w:webHidden/>
+              </w:rPr>
+              <w:fldChar w:fldCharType="begin"/>
+            </w:r>
+            <w:r>
+              <w:rPr>
+                <w:noProof/>
+                <w:webHidden/>
+              </w:rPr>
+              <w:instrText xml:space="preserve"> PAGEREF _Toc41842237 \h </w:instrText>
+            </w:r>
+            <w:r>
+              <w:rPr>
+                <w:noProof/>
+                <w:webHidden/>
+              </w:rPr>
+            </w:r>
+            <w:r>
+              <w:rPr>
+                <w:noProof/>
+                <w:webHidden/>
+              </w:rPr>
+              <w:fldChar w:fldCharType="separate"/>
+            </w:r>
+            <w:r>
+              <w:rPr>
+                <w:noProof/>
+                <w:webHidden/>
+              </w:rPr>
+              <w:t>7</w:t>
+            </w:r>
+            <w:r>
+              <w:rPr>
+                <w:noProof/>
+                <w:webHidden/>
+              </w:rPr>
+              <w:fldChar w:fldCharType="end"/>
+            </w:r>
+          </w:hyperlink>
+        </w:p>
+        <w:p>
+          <w:pPr>
+            <w:pStyle w:val="TDC1"/>
+            <w:tabs>
+              <w:tab w:val="right" w:leader="dot" w:pos="8494"/>
+            </w:tabs>
+            <w:rPr>
+              <w:noProof/>
+              <w:sz w:val="22"/>
+              <w:szCs w:val="22"/>
+              <w:lang w:eastAsia="es-ES"/>
+            </w:rPr>
+          </w:pPr>
+          <w:hyperlink w:anchor="_Toc41842238" w:history="1">
+            <w:r>
+              <w:rPr>
+                <w:rStyle w:val="Hipervnculo"/>
+                <w:noProof/>
+              </w:rPr>
+              <w:t>Análisis de usabilidad y accesibilidad</w:t>
+            </w:r>
+            <w:r>
+              <w:rPr>
+                <w:noProof/>
+                <w:webHidden/>
+              </w:rPr>
+              <w:tab/>
+            </w:r>
+            <w:r>
+              <w:rPr>
+                <w:noProof/>
+                <w:webHidden/>
+              </w:rPr>
+              <w:fldChar w:fldCharType="begin"/>
+            </w:r>
+            <w:r>
+              <w:rPr>
+                <w:noProof/>
+                <w:webHidden/>
+              </w:rPr>
+              <w:instrText xml:space="preserve"> PAGEREF _Toc41842238 \h </w:instrText>
+            </w:r>
+            <w:r>
+              <w:rPr>
+                <w:noProof/>
+                <w:webHidden/>
+              </w:rPr>
+            </w:r>
+            <w:r>
+              <w:rPr>
+                <w:noProof/>
+                <w:webHidden/>
+              </w:rPr>
+              <w:fldChar w:fldCharType="separate"/>
+            </w:r>
+            <w:r>
+              <w:rPr>
+                <w:noProof/>
+                <w:webHidden/>
+              </w:rPr>
+              <w:t>8</w:t>
             </w:r>
             <w:r>
               <w:rPr>
@@ -826,13 +1825,13 @@
               <w:lang w:eastAsia="es-ES"/>
             </w:rPr>
           </w:pPr>
-          <w:hyperlink w:anchor="_Toc39508499" w:history="1">
+          <w:hyperlink w:anchor="_Toc41842239" w:history="1">
             <w:r>
               <w:rPr>
                 <w:rStyle w:val="Hipervnculo"/>
                 <w:noProof/>
               </w:rPr>
-              <w:t>Planificación inicial del proyecto</w:t>
+              <w:t>Método de validación</w:t>
             </w:r>
             <w:r>
               <w:rPr>
@@ -853,7 +1852,7 @@
                 <w:noProof/>
                 <w:webHidden/>
               </w:rPr>
-              <w:instrText xml:space="preserve"> PAGEREF _Toc39508499 \h </w:instrText>
+              <w:instrText xml:space="preserve"> PAGEREF _Toc41842239 \h </w:instrText>
             </w:r>
             <w:r>
               <w:rPr>
@@ -873,78 +1872,7 @@
                 <w:noProof/>
                 <w:webHidden/>
               </w:rPr>
-              <w:t>5</w:t>
-            </w:r>
-            <w:r>
-              <w:rPr>
-                <w:noProof/>
-                <w:webHidden/>
-              </w:rPr>
-              <w:fldChar w:fldCharType="end"/>
-            </w:r>
-          </w:hyperlink>
-        </w:p>
-        <w:p>
-          <w:pPr>
-            <w:pStyle w:val="TDC2"/>
-            <w:tabs>
-              <w:tab w:val="right" w:leader="dot" w:pos="8494"/>
-            </w:tabs>
-            <w:rPr>
-              <w:noProof/>
-              <w:sz w:val="22"/>
-              <w:szCs w:val="22"/>
-              <w:lang w:eastAsia="es-ES"/>
-            </w:rPr>
-          </w:pPr>
-          <w:hyperlink w:anchor="_Toc39508500" w:history="1">
-            <w:r>
-              <w:rPr>
-                <w:rStyle w:val="Hipervnculo"/>
-                <w:noProof/>
-              </w:rPr>
-              <w:t>Análisis real tras finalización del proyecto</w:t>
-            </w:r>
-            <w:r>
-              <w:rPr>
-                <w:noProof/>
-                <w:webHidden/>
-              </w:rPr>
-              <w:tab/>
-            </w:r>
-            <w:r>
-              <w:rPr>
-                <w:noProof/>
-                <w:webHidden/>
-              </w:rPr>
-              <w:fldChar w:fldCharType="begin"/>
-            </w:r>
-            <w:r>
-              <w:rPr>
-                <w:noProof/>
-                <w:webHidden/>
-              </w:rPr>
-              <w:instrText xml:space="preserve"> PAGEREF _Toc39508500 \h </w:instrText>
-            </w:r>
-            <w:r>
-              <w:rPr>
-                <w:noProof/>
-                <w:webHidden/>
-              </w:rPr>
-            </w:r>
-            <w:r>
-              <w:rPr>
-                <w:noProof/>
-                <w:webHidden/>
-              </w:rPr>
-              <w:fldChar w:fldCharType="separate"/>
-            </w:r>
-            <w:r>
-              <w:rPr>
-                <w:noProof/>
-                <w:webHidden/>
-              </w:rPr>
-              <w:t>5</w:t>
+              <w:t>8</w:t>
             </w:r>
             <w:r>
               <w:rPr>
@@ -968,13 +1896,13 @@
               <w:lang w:eastAsia="es-ES"/>
             </w:rPr>
           </w:pPr>
-          <w:hyperlink w:anchor="_Toc39508501" w:history="1">
+          <w:hyperlink w:anchor="_Toc41842240" w:history="1">
             <w:r>
               <w:rPr>
                 <w:rStyle w:val="Hipervnculo"/>
                 <w:noProof/>
               </w:rPr>
-              <w:t>Modelo de Entidad-Relación</w:t>
+              <w:t>Instalación y puesta en marcha</w:t>
             </w:r>
             <w:r>
               <w:rPr>
@@ -995,7 +1923,7 @@
                 <w:noProof/>
                 <w:webHidden/>
               </w:rPr>
-              <w:instrText xml:space="preserve"> PAGEREF _Toc39508501 \h </w:instrText>
+              <w:instrText xml:space="preserve"> PAGEREF _Toc41842240 \h </w:instrText>
             </w:r>
             <w:r>
               <w:rPr>
@@ -1015,150 +1943,7 @@
                 <w:noProof/>
                 <w:webHidden/>
               </w:rPr>
-              <w:t>6</w:t>
-            </w:r>
-            <w:r>
-              <w:rPr>
-                <w:noProof/>
-                <w:webHidden/>
-              </w:rPr>
-              <w:fldChar w:fldCharType="end"/>
-            </w:r>
-          </w:hyperlink>
-        </w:p>
-        <w:p>
-          <w:pPr>
-            <w:pStyle w:val="TDC2"/>
-            <w:tabs>
-              <w:tab w:val="right" w:leader="dot" w:pos="8494"/>
-            </w:tabs>
-            <w:rPr>
-              <w:noProof/>
-              <w:sz w:val="22"/>
-              <w:szCs w:val="22"/>
-              <w:lang w:eastAsia="es-ES"/>
-            </w:rPr>
-          </w:pPr>
-          <w:hyperlink w:anchor="_Toc39508502" w:history="1">
-            <w:r>
-              <w:rPr>
-                <w:rStyle w:val="Hipervnculo"/>
-                <w:noProof/>
-              </w:rPr>
-              <w:t>MODELO RELACIONAL</w:t>
-            </w:r>
-            <w:r>
-              <w:rPr>
-                <w:noProof/>
-                <w:webHidden/>
-              </w:rPr>
-              <w:tab/>
-            </w:r>
-            <w:r>
-              <w:rPr>
-                <w:noProof/>
-                <w:webHidden/>
-              </w:rPr>
-              <w:fldChar w:fldCharType="begin"/>
-            </w:r>
-            <w:r>
-              <w:rPr>
-                <w:noProof/>
-                <w:webHidden/>
-              </w:rPr>
-              <w:instrText xml:space="preserve"> PAGEREF _Toc39508502 \h </w:instrText>
-            </w:r>
-            <w:r>
-              <w:rPr>
-                <w:noProof/>
-                <w:webHidden/>
-              </w:rPr>
-            </w:r>
-            <w:r>
-              <w:rPr>
-                <w:noProof/>
-                <w:webHidden/>
-              </w:rPr>
-              <w:fldChar w:fldCharType="separate"/>
-            </w:r>
-            <w:r>
-              <w:rPr>
-                <w:noProof/>
-                <w:webHidden/>
-              </w:rPr>
-              <w:t>6</w:t>
-            </w:r>
-            <w:r>
-              <w:rPr>
-                <w:noProof/>
-                <w:webHidden/>
-              </w:rPr>
-              <w:fldChar w:fldCharType="end"/>
-            </w:r>
-          </w:hyperlink>
-        </w:p>
-        <w:p>
-          <w:pPr>
-            <w:pStyle w:val="TDC2"/>
-            <w:tabs>
-              <w:tab w:val="right" w:leader="dot" w:pos="8494"/>
-            </w:tabs>
-            <w:rPr>
-              <w:noProof/>
-              <w:sz w:val="22"/>
-              <w:szCs w:val="22"/>
-              <w:lang w:eastAsia="es-ES"/>
-            </w:rPr>
-          </w:pPr>
-          <w:hyperlink w:anchor="_Toc39508503" w:history="1">
-            <w:r>
-              <w:rPr>
-                <w:rStyle w:val="Hipervnculo"/>
-                <w:rFonts w:cs="Courier New"/>
-                <w:noProof/>
-              </w:rPr>
-              <w:t>Requisitos</w:t>
-            </w:r>
-            <w:r>
-              <w:rPr>
-                <w:noProof/>
-                <w:webHidden/>
-              </w:rPr>
-              <w:tab/>
-            </w:r>
-            <w:r>
-              <w:rPr>
-                <w:noProof/>
-                <w:webHidden/>
-              </w:rPr>
-              <w:fldChar w:fldCharType="begin"/>
-            </w:r>
-            <w:r>
-              <w:rPr>
-                <w:noProof/>
-                <w:webHidden/>
-              </w:rPr>
-              <w:instrText xml:space="preserve"> PAGEREF _Toc39508503 \h </w:instrText>
-            </w:r>
-            <w:r>
-              <w:rPr>
-                <w:noProof/>
-                <w:webHidden/>
-              </w:rPr>
-            </w:r>
-            <w:r>
-              <w:rPr>
-                <w:noProof/>
-                <w:webHidden/>
-              </w:rPr>
-              <w:fldChar w:fldCharType="separate"/>
-            </w:r>
-            <w:r>
-              <w:rPr>
-                <w:noProof/>
-                <w:webHidden/>
-              </w:rPr>
-              <w:t>6</w:t>
+              <w:t>8</w:t>
             </w:r>
             <w:r>
               <w:rPr>
@@ -1182,13 +1967,13 @@
               <w:lang w:eastAsia="es-ES"/>
             </w:rPr>
           </w:pPr>
-          <w:hyperlink w:anchor="_Toc39508504" w:history="1">
+          <w:hyperlink w:anchor="_Toc41842241" w:history="1">
             <w:r>
               <w:rPr>
                 <w:rStyle w:val="Hipervnculo"/>
                 <w:noProof/>
               </w:rPr>
-              <w:t>Guía de estilos</w:t>
+              <w:t>Mejoras futuras</w:t>
             </w:r>
             <w:r>
               <w:rPr>
@@ -1209,7 +1994,7 @@
                 <w:noProof/>
                 <w:webHidden/>
               </w:rPr>
-              <w:instrText xml:space="preserve"> PAGEREF _Toc39508504 \h </w:instrText>
+              <w:instrText xml:space="preserve"> PAGEREF _Toc41842241 \h </w:instrText>
             </w:r>
             <w:r>
               <w:rPr>
@@ -1253,13 +2038,13 @@
               <w:lang w:eastAsia="es-ES"/>
             </w:rPr>
           </w:pPr>
-          <w:hyperlink w:anchor="_Toc39508505" w:history="1">
+          <w:hyperlink w:anchor="_Toc41842242" w:history="1">
             <w:r>
               <w:rPr>
                 <w:rStyle w:val="Hipervnculo"/>
                 <w:noProof/>
               </w:rPr>
-              <w:t>Mapa Web</w:t>
+              <w:t>Conclusiones</w:t>
             </w:r>
             <w:r>
               <w:rPr>
@@ -1280,7 +2065,7 @@
                 <w:noProof/>
                 <w:webHidden/>
               </w:rPr>
-              <w:instrText xml:space="preserve"> PAGEREF _Toc39508505 \h </w:instrText>
+              <w:instrText xml:space="preserve"> PAGEREF _Toc41842242 \h </w:instrText>
             </w:r>
             <w:r>
               <w:rPr>
@@ -1301,361 +2086,6 @@
                 <w:webHidden/>
               </w:rPr>
               <w:t>8</w:t>
-            </w:r>
-            <w:r>
-              <w:rPr>
-                <w:noProof/>
-                <w:webHidden/>
-              </w:rPr>
-              <w:fldChar w:fldCharType="end"/>
-            </w:r>
-          </w:hyperlink>
-        </w:p>
-        <w:p>
-          <w:pPr>
-            <w:pStyle w:val="TDC1"/>
-            <w:tabs>
-              <w:tab w:val="right" w:leader="dot" w:pos="8494"/>
-            </w:tabs>
-            <w:rPr>
-              <w:noProof/>
-              <w:sz w:val="22"/>
-              <w:szCs w:val="22"/>
-              <w:lang w:eastAsia="es-ES"/>
-            </w:rPr>
-          </w:pPr>
-          <w:hyperlink w:anchor="_Toc39508506" w:history="1">
-            <w:r>
-              <w:rPr>
-                <w:rStyle w:val="Hipervnculo"/>
-                <w:noProof/>
-              </w:rPr>
-              <w:t>Análisis de usabilidad y accesibilidad</w:t>
-            </w:r>
-            <w:r>
-              <w:rPr>
-                <w:noProof/>
-                <w:webHidden/>
-              </w:rPr>
-              <w:tab/>
-            </w:r>
-            <w:r>
-              <w:rPr>
-                <w:noProof/>
-                <w:webHidden/>
-              </w:rPr>
-              <w:fldChar w:fldCharType="begin"/>
-            </w:r>
-            <w:r>
-              <w:rPr>
-                <w:noProof/>
-                <w:webHidden/>
-              </w:rPr>
-              <w:instrText xml:space="preserve"> PAGEREF _Toc39508506 \h </w:instrText>
-            </w:r>
-            <w:r>
-              <w:rPr>
-                <w:noProof/>
-                <w:webHidden/>
-              </w:rPr>
-            </w:r>
-            <w:r>
-              <w:rPr>
-                <w:noProof/>
-                <w:webHidden/>
-              </w:rPr>
-              <w:fldChar w:fldCharType="separate"/>
-            </w:r>
-            <w:r>
-              <w:rPr>
-                <w:noProof/>
-                <w:webHidden/>
-              </w:rPr>
-              <w:t>9</w:t>
-            </w:r>
-            <w:r>
-              <w:rPr>
-                <w:noProof/>
-                <w:webHidden/>
-              </w:rPr>
-              <w:fldChar w:fldCharType="end"/>
-            </w:r>
-          </w:hyperlink>
-        </w:p>
-        <w:p>
-          <w:pPr>
-            <w:pStyle w:val="TDC2"/>
-            <w:tabs>
-              <w:tab w:val="right" w:leader="dot" w:pos="8494"/>
-            </w:tabs>
-            <w:rPr>
-              <w:noProof/>
-              <w:sz w:val="22"/>
-              <w:szCs w:val="22"/>
-              <w:lang w:eastAsia="es-ES"/>
-            </w:rPr>
-          </w:pPr>
-          <w:hyperlink w:anchor="_Toc39508507" w:history="1">
-            <w:r>
-              <w:rPr>
-                <w:rStyle w:val="Hipervnculo"/>
-                <w:noProof/>
-              </w:rPr>
-              <w:t>Método de validación</w:t>
-            </w:r>
-            <w:r>
-              <w:rPr>
-                <w:noProof/>
-                <w:webHidden/>
-              </w:rPr>
-              <w:tab/>
-            </w:r>
-            <w:r>
-              <w:rPr>
-                <w:noProof/>
-                <w:webHidden/>
-              </w:rPr>
-              <w:fldChar w:fldCharType="begin"/>
-            </w:r>
-            <w:r>
-              <w:rPr>
-                <w:noProof/>
-                <w:webHidden/>
-              </w:rPr>
-              <w:instrText xml:space="preserve"> PAGEREF _Toc39508507 \h </w:instrText>
-            </w:r>
-            <w:r>
-              <w:rPr>
-                <w:noProof/>
-                <w:webHidden/>
-              </w:rPr>
-            </w:r>
-            <w:r>
-              <w:rPr>
-                <w:noProof/>
-                <w:webHidden/>
-              </w:rPr>
-              <w:fldChar w:fldCharType="separate"/>
-            </w:r>
-            <w:r>
-              <w:rPr>
-                <w:noProof/>
-                <w:webHidden/>
-              </w:rPr>
-              <w:t>9</w:t>
-            </w:r>
-            <w:r>
-              <w:rPr>
-                <w:noProof/>
-                <w:webHidden/>
-              </w:rPr>
-              <w:fldChar w:fldCharType="end"/>
-            </w:r>
-          </w:hyperlink>
-        </w:p>
-        <w:p>
-          <w:pPr>
-            <w:pStyle w:val="TDC1"/>
-            <w:tabs>
-              <w:tab w:val="right" w:leader="dot" w:pos="8494"/>
-            </w:tabs>
-            <w:rPr>
-              <w:noProof/>
-              <w:sz w:val="22"/>
-              <w:szCs w:val="22"/>
-              <w:lang w:eastAsia="es-ES"/>
-            </w:rPr>
-          </w:pPr>
-          <w:hyperlink w:anchor="_Toc39508508" w:history="1">
-            <w:r>
-              <w:rPr>
-                <w:rStyle w:val="Hipervnculo"/>
-                <w:noProof/>
-              </w:rPr>
-              <w:t>Instalación y puesta en marcha</w:t>
-            </w:r>
-            <w:r>
-              <w:rPr>
-                <w:noProof/>
-                <w:webHidden/>
-              </w:rPr>
-              <w:tab/>
-            </w:r>
-            <w:r>
-              <w:rPr>
-                <w:noProof/>
-                <w:webHidden/>
-              </w:rPr>
-              <w:fldChar w:fldCharType="begin"/>
-            </w:r>
-            <w:r>
-              <w:rPr>
-                <w:noProof/>
-                <w:webHidden/>
-              </w:rPr>
-              <w:instrText xml:space="preserve"> PAGEREF _Toc39508508 \h </w:instrText>
-            </w:r>
-            <w:r>
-              <w:rPr>
-                <w:noProof/>
-                <w:webHidden/>
-              </w:rPr>
-            </w:r>
-            <w:r>
-              <w:rPr>
-                <w:noProof/>
-                <w:webHidden/>
-              </w:rPr>
-              <w:fldChar w:fldCharType="separate"/>
-            </w:r>
-            <w:r>
-              <w:rPr>
-                <w:noProof/>
-                <w:webHidden/>
-              </w:rPr>
-              <w:t>9</w:t>
-            </w:r>
-            <w:r>
-              <w:rPr>
-                <w:noProof/>
-                <w:webHidden/>
-              </w:rPr>
-              <w:fldChar w:fldCharType="end"/>
-            </w:r>
-          </w:hyperlink>
-        </w:p>
-        <w:p>
-          <w:pPr>
-            <w:pStyle w:val="TDC1"/>
-            <w:tabs>
-              <w:tab w:val="right" w:leader="dot" w:pos="8494"/>
-            </w:tabs>
-            <w:rPr>
-              <w:noProof/>
-              <w:sz w:val="22"/>
-              <w:szCs w:val="22"/>
-              <w:lang w:eastAsia="es-ES"/>
-            </w:rPr>
-          </w:pPr>
-          <w:hyperlink w:anchor="_Toc39508509" w:history="1">
-            <w:r>
-              <w:rPr>
-                <w:rStyle w:val="Hipervnculo"/>
-                <w:noProof/>
-              </w:rPr>
-              <w:t>Mejoras futuras</w:t>
-            </w:r>
-            <w:r>
-              <w:rPr>
-                <w:noProof/>
-                <w:webHidden/>
-              </w:rPr>
-              <w:tab/>
-            </w:r>
-            <w:r>
-              <w:rPr>
-                <w:noProof/>
-                <w:webHidden/>
-              </w:rPr>
-              <w:fldChar w:fldCharType="begin"/>
-            </w:r>
-            <w:r>
-              <w:rPr>
-                <w:noProof/>
-                <w:webHidden/>
-              </w:rPr>
-              <w:instrText xml:space="preserve"> PAGEREF _Toc39508509 \h </w:instrText>
-            </w:r>
-            <w:r>
-              <w:rPr>
-                <w:noProof/>
-                <w:webHidden/>
-              </w:rPr>
-            </w:r>
-            <w:r>
-              <w:rPr>
-                <w:noProof/>
-                <w:webHidden/>
-              </w:rPr>
-              <w:fldChar w:fldCharType="separate"/>
-            </w:r>
-            <w:r>
-              <w:rPr>
-                <w:noProof/>
-                <w:webHidden/>
-              </w:rPr>
-              <w:t>9</w:t>
-            </w:r>
-            <w:r>
-              <w:rPr>
-                <w:noProof/>
-                <w:webHidden/>
-              </w:rPr>
-              <w:fldChar w:fldCharType="end"/>
-            </w:r>
-          </w:hyperlink>
-        </w:p>
-        <w:p>
-          <w:pPr>
-            <w:pStyle w:val="TDC1"/>
-            <w:tabs>
-              <w:tab w:val="right" w:leader="dot" w:pos="8494"/>
-            </w:tabs>
-            <w:rPr>
-              <w:noProof/>
-              <w:sz w:val="22"/>
-              <w:szCs w:val="22"/>
-              <w:lang w:eastAsia="es-ES"/>
-            </w:rPr>
-          </w:pPr>
-          <w:hyperlink w:anchor="_Toc39508510" w:history="1">
-            <w:r>
-              <w:rPr>
-                <w:rStyle w:val="Hipervnculo"/>
-                <w:noProof/>
-              </w:rPr>
-              <w:t>Conclusiones</w:t>
-            </w:r>
-            <w:r>
-              <w:rPr>
-                <w:noProof/>
-                <w:webHidden/>
-              </w:rPr>
-              <w:tab/>
-            </w:r>
-            <w:r>
-              <w:rPr>
-                <w:noProof/>
-                <w:webHidden/>
-              </w:rPr>
-              <w:fldChar w:fldCharType="begin"/>
-            </w:r>
-            <w:r>
-              <w:rPr>
-                <w:noProof/>
-                <w:webHidden/>
-              </w:rPr>
-              <w:instrText xml:space="preserve"> PAGEREF _Toc39508510 \h </w:instrText>
-            </w:r>
-            <w:r>
-              <w:rPr>
-                <w:noProof/>
-                <w:webHidden/>
-              </w:rPr>
-            </w:r>
-            <w:r>
-              <w:rPr>
-                <w:noProof/>
-                <w:webHidden/>
-              </w:rPr>
-              <w:fldChar w:fldCharType="separate"/>
-            </w:r>
-            <w:r>
-              <w:rPr>
-                <w:noProof/>
-                <w:webHidden/>
-              </w:rPr>
-              <w:t>9</w:t>
             </w:r>
             <w:r>
               <w:rPr>
@@ -1699,331 +2129,448 @@
     </w:p>
     <w:p>
       <w:pPr>
-        <w:rPr>
-          <w:rFonts w:ascii="Segoe UI Semibold" w:hAnsi="Segoe UI Semibold" w:cs="Segoe UI Semibold"/>
-        </w:rPr>
-      </w:pPr>
-    </w:p>
-    <w:p>
-      <w:pPr>
-        <w:rPr>
-          <w:rFonts w:ascii="Segoe UI Semibold" w:hAnsi="Segoe UI Semibold" w:cs="Segoe UI Semibold"/>
-        </w:rPr>
-      </w:pPr>
-    </w:p>
-    <w:p>
-      <w:pPr>
-        <w:rPr>
-          <w:rFonts w:ascii="Segoe UI Semibold" w:hAnsi="Segoe UI Semibold" w:cs="Segoe UI Semibold"/>
-        </w:rPr>
-      </w:pPr>
-    </w:p>
-    <w:p>
-      <w:pPr>
-        <w:rPr>
-          <w:rFonts w:ascii="Segoe UI Semibold" w:hAnsi="Segoe UI Semibold" w:cs="Segoe UI Semibold"/>
-        </w:rPr>
-      </w:pPr>
-    </w:p>
-    <w:p>
-      <w:pPr>
-        <w:rPr>
-          <w:rFonts w:ascii="Segoe UI Semibold" w:hAnsi="Segoe UI Semibold" w:cs="Segoe UI Semibold"/>
-        </w:rPr>
-      </w:pPr>
-    </w:p>
-    <w:p>
-      <w:pPr>
         <w:pStyle w:val="Ttulo1"/>
       </w:pPr>
-      <w:bookmarkStart w:id="2" w:name="_Toc39508492"/>
+      <w:bookmarkStart w:id="1" w:name="_Toc41842218"/>
       <w:r>
         <w:lastRenderedPageBreak/>
         <w:t>Abstract</w:t>
       </w:r>
+      <w:bookmarkEnd w:id="1"/>
+    </w:p>
+    <w:p>
+      <w:pPr>
+        <w:pStyle w:val="Ttulo2"/>
+        <w:jc w:val="both"/>
+        <w:rPr>
+          <w:lang w:val="en-US"/>
+        </w:rPr>
+      </w:pPr>
+      <w:bookmarkStart w:id="2" w:name="_Toc41842219"/>
+      <w:r>
+        <w:rPr>
+          <w:lang w:val="en-US"/>
+        </w:rPr>
+        <w:t>Introduction</w:t>
+      </w:r>
       <w:bookmarkEnd w:id="2"/>
     </w:p>
     <w:p>
+      <w:pPr>
+        <w:jc w:val="both"/>
+        <w:rPr>
+          <w:rFonts w:ascii="Segoe UI" w:hAnsi="Segoe UI" w:cs="Segoe UI"/>
+          <w:lang w:val="en-US"/>
+        </w:rPr>
+      </w:pPr>
+      <w:r>
+        <w:rPr>
+          <w:rFonts w:ascii="Segoe UI" w:hAnsi="Segoe UI" w:cs="Segoe UI"/>
+          <w:lang w:val="en-US"/>
+        </w:rPr>
+        <w:t xml:space="preserve">Fast fashion has always been accompanied by a lot of abuse by the factories, mostly </w:t>
+      </w:r>
       <w:proofErr w:type="spellStart"/>
       <w:r>
-        <w:t>Title</w:t>
+        <w:rPr>
+          <w:rFonts w:ascii="Segoe UI" w:hAnsi="Segoe UI" w:cs="Segoe UI"/>
+          <w:lang w:val="en-US"/>
+        </w:rPr>
+        <w:t>ubicated</w:t>
       </w:r>
       <w:proofErr w:type="spellEnd"/>
-    </w:p>
-    <w:p>
+      <w:r>
+        <w:rPr>
+          <w:rFonts w:ascii="Segoe UI" w:hAnsi="Segoe UI" w:cs="Segoe UI"/>
+          <w:lang w:val="en-US"/>
+        </w:rPr>
+        <w:t xml:space="preserve"> on developing countries. That’s because they want to take the advantage of a lack of regulation and poverty, so they can get cheaper costs.</w:t>
+      </w:r>
+    </w:p>
+    <w:p>
+      <w:pPr>
+        <w:jc w:val="both"/>
+        <w:rPr>
+          <w:rFonts w:ascii="Segoe UI" w:hAnsi="Segoe UI" w:cs="Segoe UI"/>
+          <w:lang w:val="en-US"/>
+        </w:rPr>
+      </w:pPr>
+      <w:r>
+        <w:rPr>
+          <w:rFonts w:ascii="Segoe UI" w:hAnsi="Segoe UI" w:cs="Segoe UI"/>
+          <w:lang w:val="en-US"/>
+        </w:rPr>
+        <w:t>In addition, the useful life of clothes is shorter, so we have to buy new ones constantly, making factories carry out more abusive acts.</w:t>
+      </w:r>
+    </w:p>
+    <w:p>
+      <w:pPr>
+        <w:jc w:val="both"/>
+        <w:rPr>
+          <w:rFonts w:ascii="Segoe UI" w:hAnsi="Segoe UI" w:cs="Segoe UI"/>
+          <w:lang w:val="en-US"/>
+        </w:rPr>
+      </w:pPr>
+      <w:r>
+        <w:rPr>
+          <w:rFonts w:ascii="Segoe UI" w:hAnsi="Segoe UI" w:cs="Segoe UI"/>
+          <w:lang w:val="en-US"/>
+        </w:rPr>
+        <w:t>On the other hand, this fashion factories are causing troubles to amateur dressmakers, since they can’t sell their products as well as them. This is because they don’t have the same resources to make themselves known. Also, their products tend to be more expensive, so people end up going to big stores.</w:t>
+      </w:r>
+    </w:p>
+    <w:p>
+      <w:pPr>
+        <w:pStyle w:val="Ttulo2"/>
+        <w:rPr>
+          <w:lang w:val="en-US"/>
+        </w:rPr>
+      </w:pPr>
+      <w:bookmarkStart w:id="3" w:name="_Toc41842220"/>
+      <w:r>
+        <w:rPr>
+          <w:lang w:val="en-US"/>
+        </w:rPr>
+        <w:t>Material And Methods</w:t>
+      </w:r>
+      <w:bookmarkEnd w:id="3"/>
+    </w:p>
+    <w:p>
+      <w:pPr>
+        <w:jc w:val="both"/>
+        <w:rPr>
+          <w:rFonts w:ascii="Segoe UI" w:hAnsi="Segoe UI" w:cs="Segoe UI"/>
+          <w:lang w:val="en-US"/>
+        </w:rPr>
+      </w:pPr>
+      <w:r>
+        <w:rPr>
+          <w:rFonts w:ascii="Segoe UI" w:hAnsi="Segoe UI" w:cs="Segoe UI"/>
+          <w:lang w:val="en-US"/>
+        </w:rPr>
+        <w:t>Retaged was created with the objective of providing visibility to dressmakers, extend the life of the clothes and thus helping to reduce abuse by large companies.</w:t>
+      </w:r>
+    </w:p>
+    <w:p>
+      <w:pPr>
+        <w:jc w:val="both"/>
+        <w:rPr>
+          <w:rFonts w:ascii="Segoe UI" w:hAnsi="Segoe UI" w:cs="Segoe UI"/>
+          <w:lang w:val="en-US"/>
+        </w:rPr>
+      </w:pPr>
+      <w:r>
+        <w:rPr>
+          <w:rFonts w:ascii="Segoe UI" w:hAnsi="Segoe UI" w:cs="Segoe UI"/>
+          <w:lang w:val="en-US"/>
+        </w:rPr>
+        <w:t>To achieve this, we made a minimalist and modern design. It is easy and intuitive to use, so that as many people as possible can use it.</w:t>
+      </w:r>
+    </w:p>
+    <w:p>
+      <w:pPr>
+        <w:jc w:val="both"/>
+        <w:rPr>
+          <w:rFonts w:ascii="Segoe UI" w:hAnsi="Segoe UI" w:cs="Segoe UI"/>
+          <w:lang w:val="en-US"/>
+        </w:rPr>
+      </w:pPr>
+      <w:r>
+        <w:rPr>
+          <w:rFonts w:ascii="Segoe UI" w:hAnsi="Segoe UI" w:cs="Segoe UI"/>
+          <w:lang w:val="en-US"/>
+        </w:rPr>
+        <w:t>The design is clean and welcoming, for which light colors such as white and pink have been used.</w:t>
+      </w:r>
+    </w:p>
+    <w:p>
+      <w:pPr>
+        <w:jc w:val="both"/>
+        <w:rPr>
+          <w:rFonts w:ascii="Segoe UI" w:hAnsi="Segoe UI" w:cs="Segoe UI"/>
+          <w:lang w:val="en-US"/>
+        </w:rPr>
+      </w:pPr>
+      <w:r>
+        <w:rPr>
+          <w:rFonts w:ascii="Segoe UI" w:hAnsi="Segoe UI" w:cs="Segoe UI"/>
+          <w:lang w:val="en-US"/>
+        </w:rPr>
+        <w:t xml:space="preserve">We have used modern technologies and of the most used, like </w:t>
+      </w:r>
+      <w:proofErr w:type="gramStart"/>
+      <w:r>
+        <w:rPr>
+          <w:rFonts w:ascii="Segoe UI" w:hAnsi="Segoe UI" w:cs="Segoe UI"/>
+          <w:lang w:val="en-US"/>
+        </w:rPr>
+        <w:t>React</w:t>
+      </w:r>
+      <w:proofErr w:type="gramEnd"/>
+      <w:r>
+        <w:rPr>
+          <w:rFonts w:ascii="Segoe UI" w:hAnsi="Segoe UI" w:cs="Segoe UI"/>
+          <w:lang w:val="en-US"/>
+        </w:rPr>
+        <w:t xml:space="preserve"> for the frontend and Laravel for the backend, to facilitate the maintenance and improvement of the page. These technologies allow for greater performance, as the page loads faster.</w:t>
+      </w:r>
+    </w:p>
+    <w:p>
+      <w:pPr>
+        <w:pStyle w:val="Ttulo2"/>
+        <w:rPr>
+          <w:lang w:val="en-US"/>
+        </w:rPr>
+      </w:pPr>
+      <w:bookmarkStart w:id="4" w:name="_Toc41842221"/>
+      <w:r>
+        <w:rPr>
+          <w:lang w:val="en-US"/>
+        </w:rPr>
+        <w:t>Result and discussion</w:t>
+      </w:r>
+      <w:bookmarkEnd w:id="4"/>
+    </w:p>
+    <w:p>
+      <w:pPr>
+        <w:jc w:val="both"/>
+        <w:rPr>
+          <w:lang w:val="en-US"/>
+        </w:rPr>
+      </w:pPr>
+      <w:r>
+        <w:rPr>
+          <w:lang w:val="en-US"/>
+        </w:rPr>
+        <w:t>The aim is to encourage the purchase of both second-hand clothes and clothes created from scratch, as well as to make people aware of the impact of fast fashion on society.</w:t>
+      </w:r>
+    </w:p>
+    <w:p>
+      <w:pPr>
+        <w:jc w:val="both"/>
+        <w:rPr>
+          <w:lang w:val="en-US"/>
+        </w:rPr>
+      </w:pPr>
+      <w:r>
+        <w:rPr>
+          <w:lang w:val="en-US"/>
+        </w:rPr>
+        <w:t>In this way, the conglomerates will be forced to stop their abusive practices.</w:t>
+      </w:r>
+    </w:p>
+    <w:p>
+      <w:pPr>
+        <w:jc w:val="both"/>
+        <w:rPr>
+          <w:lang w:val="en-US"/>
+        </w:rPr>
+      </w:pPr>
+      <w:r>
+        <w:rPr>
+          <w:lang w:val="en-US"/>
+        </w:rPr>
+        <w:t>We are constantly changing and improving, so we will listen to everything our users say.</w:t>
+      </w:r>
+    </w:p>
+    <w:p>
+      <w:pPr>
+        <w:pStyle w:val="Ttulo2"/>
+        <w:rPr>
+          <w:lang w:val="en-US"/>
+        </w:rPr>
+      </w:pPr>
+      <w:bookmarkStart w:id="5" w:name="_Toc41842222"/>
+      <w:r>
+        <w:rPr>
+          <w:lang w:val="en-US"/>
+        </w:rPr>
+        <w:t>Conclusion</w:t>
+      </w:r>
+      <w:bookmarkEnd w:id="5"/>
+    </w:p>
+    <w:p>
+      <w:pPr>
+        <w:jc w:val="both"/>
+        <w:rPr>
+          <w:lang w:val="en-US"/>
+        </w:rPr>
+      </w:pPr>
+      <w:r>
+        <w:rPr>
+          <w:lang w:val="en-US"/>
+        </w:rPr>
+        <w:t>Fast fashion has become a problem for society, a problem that Retaged intends to fight against, to serve as an alternative and help change the current state of fashion by creating a platform accessible to all.</w:t>
+      </w:r>
+    </w:p>
+    <w:p>
+      <w:pPr>
+        <w:pStyle w:val="Ttulo2"/>
+        <w:rPr>
+          <w:lang w:val="en-US"/>
+        </w:rPr>
+      </w:pPr>
+      <w:bookmarkStart w:id="6" w:name="_Toc41842223"/>
+      <w:r>
+        <w:rPr>
+          <w:lang w:val="en-US"/>
+        </w:rPr>
+        <w:t>Key words</w:t>
+      </w:r>
+      <w:bookmarkEnd w:id="6"/>
+    </w:p>
+    <w:p>
+      <w:pPr>
+        <w:jc w:val="both"/>
+        <w:rPr>
+          <w:lang w:val="en-US"/>
+        </w:rPr>
+      </w:pPr>
+      <w:r>
+        <w:rPr>
+          <w:lang w:val="en-US"/>
+        </w:rPr>
+        <w:t>Fast fashion, Retaged, modern, accessible, dressmakers, clothes.</w:t>
+      </w:r>
+    </w:p>
+    <w:p>
+      <w:pPr>
+        <w:pStyle w:val="Ttulo2"/>
+        <w:rPr>
+          <w:lang w:val="en-US"/>
+        </w:rPr>
+      </w:pPr>
+      <w:bookmarkStart w:id="7" w:name="_Toc41842224"/>
+      <w:r>
+        <w:rPr>
+          <w:lang w:val="en-US"/>
+        </w:rPr>
+        <w:lastRenderedPageBreak/>
+        <w:t>Acknowledgments</w:t>
+      </w:r>
+      <w:bookmarkEnd w:id="7"/>
+    </w:p>
+    <w:p>
+      <w:pPr>
+        <w:jc w:val="both"/>
+        <w:rPr>
+          <w:lang w:val="en-US"/>
+        </w:rPr>
+      </w:pPr>
+      <w:r>
+        <w:rPr>
+          <w:lang w:val="en-US"/>
+        </w:rPr>
+        <w:t xml:space="preserve">Videos like those of Lethal </w:t>
+      </w:r>
       <w:proofErr w:type="spellStart"/>
       <w:r>
-        <w:t>Introduction</w:t>
+        <w:rPr>
+          <w:lang w:val="en-US"/>
+        </w:rPr>
+        <w:t>Crysis</w:t>
       </w:r>
       <w:proofErr w:type="spellEnd"/>
-    </w:p>
-    <w:p>
-      <w:r>
-        <w:t>Materiales y métodos</w:t>
-      </w:r>
-    </w:p>
-    <w:p>
-      <w:r>
-        <w:t>Resultados</w:t>
-      </w:r>
-    </w:p>
-    <w:p>
-      <w:r>
-        <w:t>Conclusiones</w:t>
-      </w:r>
-    </w:p>
-    <w:p>
-      <w:r>
-        <w:t xml:space="preserve">1.5 </w:t>
+      <w:r>
+        <w:rPr>
+          <w:lang w:val="en-US"/>
+        </w:rPr>
+        <w:t xml:space="preserve"> in YouTube showing the damage the textile industry is causing in Bangladesh, or the documentary The true cost, are some of the examples that have inspired us in the creation of Retaged, so we advise people to watch them.</w:t>
+      </w:r>
+    </w:p>
+    <w:p>
+      <w:pPr>
+        <w:pStyle w:val="Ttulo2"/>
+        <w:rPr>
+          <w:lang w:val="en-US"/>
+        </w:rPr>
+      </w:pPr>
+      <w:bookmarkStart w:id="8" w:name="_Toc41842225"/>
+      <w:r>
+        <w:rPr>
+          <w:lang w:val="en-US"/>
+        </w:rPr>
+        <w:t>References</w:t>
+      </w:r>
+      <w:bookmarkEnd w:id="8"/>
+    </w:p>
+    <w:p>
+      <w:pPr>
+        <w:jc w:val="both"/>
+        <w:rPr>
+          <w:rStyle w:val="Hipervnculo"/>
+        </w:rPr>
+      </w:pPr>
+      <w:r>
+        <w:t xml:space="preserve">Letal </w:t>
       </w:r>
       <w:proofErr w:type="spellStart"/>
       <w:r>
-        <w:t>inch</w:t>
+        <w:t>Crysis</w:t>
       </w:r>
       <w:proofErr w:type="spellEnd"/>
       <w:r>
+        <w:t xml:space="preserve"> videos: </w:t>
+      </w:r>
+      <w:hyperlink r:id="rId9" w:history="1">
+        <w:r>
+          <w:rPr>
+            <w:rStyle w:val="Hipervnculo"/>
+          </w:rPr>
+          <w:t>https://www.youtube.com/watch?v=F8vJNZIWNKE</w:t>
+        </w:r>
+      </w:hyperlink>
+      <w:r>
+        <w:rPr>
+          <w:rStyle w:val="Hipervnculo"/>
+        </w:rPr>
         <w:t xml:space="preserve"> </w:t>
       </w:r>
-      <w:proofErr w:type="spellStart"/>
-      <w:r>
-        <w:t>margin</w:t>
-      </w:r>
-      <w:proofErr w:type="spellEnd"/>
-      <w:r>
-        <w:t xml:space="preserve"> </w:t>
-      </w:r>
-      <w:proofErr w:type="spellStart"/>
-      <w:r>
-        <w:t>on</w:t>
-      </w:r>
-      <w:proofErr w:type="spellEnd"/>
-      <w:r>
-        <w:t xml:space="preserve"> top y 0.75 en los demás.</w:t>
-      </w:r>
-    </w:p>
-    <w:p>
-      <w:r>
-        <w:t>No debe ocupar más de una página</w:t>
-      </w:r>
-    </w:p>
-    <w:p>
-      <w:r>
-        <w:t xml:space="preserve">Escribir en times new </w:t>
-      </w:r>
-      <w:proofErr w:type="spellStart"/>
-      <w:r>
-        <w:t>roman</w:t>
-      </w:r>
-      <w:proofErr w:type="spellEnd"/>
-    </w:p>
-    <w:p>
-      <w:r>
-        <w:t>Tamaño 11</w:t>
-      </w:r>
-    </w:p>
-    <w:p>
-      <w:r>
-        <w:t xml:space="preserve">Los </w:t>
-      </w:r>
-      <w:proofErr w:type="spellStart"/>
-      <w:r>
-        <w:t>headers</w:t>
-      </w:r>
-      <w:proofErr w:type="spellEnd"/>
-      <w:r>
-        <w:t xml:space="preserve"> son </w:t>
-      </w:r>
-      <w:proofErr w:type="spellStart"/>
-      <w:r>
-        <w:t>bold</w:t>
-      </w:r>
-      <w:proofErr w:type="spellEnd"/>
-      <w:r>
-        <w:t xml:space="preserve"> y el resto no…</w:t>
-      </w:r>
-    </w:p>
-    <w:p>
-      <w:r>
-        <w:t>INTRODUCCIÓN</w:t>
-      </w:r>
-    </w:p>
-    <w:p>
-      <w:r>
-        <w:t xml:space="preserve">Hablar del impacto de la </w:t>
-      </w:r>
-      <w:proofErr w:type="spellStart"/>
-      <w:r>
-        <w:t>fast</w:t>
-      </w:r>
-      <w:proofErr w:type="spellEnd"/>
-      <w:r>
-        <w:t xml:space="preserve"> </w:t>
-      </w:r>
-      <w:proofErr w:type="spellStart"/>
-      <w:r>
-        <w:t>fashion</w:t>
-      </w:r>
-      <w:proofErr w:type="spellEnd"/>
-      <w:r>
-        <w:t xml:space="preserve"> y tal y cual…</w:t>
-      </w:r>
-    </w:p>
-    <w:p>
-      <w:r>
-        <w:t>MATERIAL AND METHODS</w:t>
-      </w:r>
-    </w:p>
-    <w:p>
-      <w:r>
-        <w:t>A quién va dirigido, voz de la página, la estructura del diseño, tecnologías utilizadas (por encima) y por qué… algo parecido a la funcionalidad.</w:t>
-      </w:r>
-    </w:p>
-    <w:p>
-      <w:r>
-        <w:t>RESULT AND DISCUSSION</w:t>
-      </w:r>
-    </w:p>
-    <w:p>
-      <w:r>
-        <w:t>Resultados tanto negativos como positivos (</w:t>
-      </w:r>
-      <w:proofErr w:type="spellStart"/>
-      <w:r>
-        <w:t>imacto</w:t>
-      </w:r>
-      <w:proofErr w:type="spellEnd"/>
-      <w:r>
-        <w:t xml:space="preserve"> que se desea, cosas a mejorar…) se puede poner algún gráfico sobre cosas de </w:t>
-      </w:r>
-      <w:proofErr w:type="spellStart"/>
-      <w:r>
-        <w:t>fastfashion</w:t>
-      </w:r>
-      <w:proofErr w:type="spellEnd"/>
-      <w:r>
-        <w:t xml:space="preserve"> y tal.</w:t>
-      </w:r>
-    </w:p>
-    <w:p>
-      <w:r>
-        <w:t>CONCLUSIONS</w:t>
-      </w:r>
-    </w:p>
-    <w:p>
-      <w:r>
-        <w:t xml:space="preserve">Como un resumen de todo, no poner </w:t>
-      </w:r>
-      <w:proofErr w:type="spellStart"/>
-      <w:r>
-        <w:t>info</w:t>
-      </w:r>
-      <w:proofErr w:type="spellEnd"/>
-      <w:r>
-        <w:t xml:space="preserve"> nueva</w:t>
-      </w:r>
-      <w:proofErr w:type="gramStart"/>
-      <w:r>
-        <w:t>!</w:t>
-      </w:r>
-      <w:proofErr w:type="gramEnd"/>
-    </w:p>
-    <w:p>
-      <w:r>
-        <w:t>ACKNOWLEDGMENTS</w:t>
-      </w:r>
-    </w:p>
-    <w:p>
-      <w:r>
-        <w:t xml:space="preserve">Podemos hablar de esos de </w:t>
-      </w:r>
-      <w:proofErr w:type="spellStart"/>
-      <w:r>
-        <w:t>yt</w:t>
-      </w:r>
-      <w:proofErr w:type="spellEnd"/>
-      <w:r>
-        <w:t xml:space="preserve"> o del documental de true </w:t>
-      </w:r>
-      <w:proofErr w:type="spellStart"/>
-      <w:r>
-        <w:t>cost</w:t>
-      </w:r>
-      <w:proofErr w:type="spellEnd"/>
-      <w:r>
-        <w:t xml:space="preserve">, cosas que nos hayan inspirado. También esta </w:t>
-      </w:r>
-      <w:proofErr w:type="spellStart"/>
-      <w:r>
-        <w:t>nasty</w:t>
-      </w:r>
-      <w:proofErr w:type="spellEnd"/>
-      <w:r>
-        <w:t xml:space="preserve"> </w:t>
-      </w:r>
-      <w:proofErr w:type="spellStart"/>
-      <w:r>
-        <w:t>girl</w:t>
-      </w:r>
-      <w:proofErr w:type="spellEnd"/>
-      <w:r>
-        <w:t xml:space="preserve">, es una serie que hay en </w:t>
-      </w:r>
-      <w:proofErr w:type="spellStart"/>
-      <w:r>
-        <w:t>netflix</w:t>
-      </w:r>
-      <w:proofErr w:type="spellEnd"/>
-      <w:r>
-        <w:t xml:space="preserve"> basada en una chica que compraba ropa de segunda mano la arreglaba y la vendía y ahora tiene una tienda tope </w:t>
-      </w:r>
-      <w:proofErr w:type="spellStart"/>
-      <w:r>
-        <w:t>cool</w:t>
-      </w:r>
-      <w:proofErr w:type="spellEnd"/>
-      <w:r>
-        <w:t>.</w:t>
-      </w:r>
-    </w:p>
-    <w:p>
-      <w:r>
-        <w:t>REFERENCES</w:t>
-      </w:r>
-    </w:p>
-    <w:p>
-      <w:r>
-        <w:t>Enlaces a lo que se haya mencionado</w:t>
-      </w:r>
+    </w:p>
+    <w:p>
+      <w:pPr>
+        <w:jc w:val="both"/>
+      </w:pPr>
+      <w:hyperlink r:id="rId10" w:history="1">
+        <w:r>
+          <w:rPr>
+            <w:rStyle w:val="Hipervnculo"/>
+          </w:rPr>
+          <w:t>https://www.youtube.com/watch?v=eIPSBTEVXUA</w:t>
+        </w:r>
+      </w:hyperlink>
+    </w:p>
+    <w:p>
+      <w:pPr>
+        <w:jc w:val="both"/>
+      </w:pPr>
+      <w:r>
+        <w:rPr>
+          <w:lang w:val="en-US"/>
+        </w:rPr>
+        <w:t xml:space="preserve">Documentary True Cost: </w:t>
+      </w:r>
+      <w:hyperlink r:id="rId11" w:history="1">
+        <w:r>
+          <w:rPr>
+            <w:rStyle w:val="Hipervnculo"/>
+            <w:lang w:val="en-US"/>
+          </w:rPr>
+          <w:t>https://truecostmovie.com/watch/the-true-cost</w:t>
+        </w:r>
+      </w:hyperlink>
+    </w:p>
+    <w:p>
+      <w:pPr>
+        <w:pStyle w:val="Ttulo1"/>
+      </w:pPr>
+      <w:bookmarkStart w:id="9" w:name="_Toc41842226"/>
+      <w:r>
+        <w:t>Requisitos funcionales y no funcionales</w:t>
+      </w:r>
+      <w:bookmarkEnd w:id="9"/>
     </w:p>
     <w:p/>
-    <w:p/>
-    <w:p/>
-    <w:p>
-      <w:pPr>
-        <w:pStyle w:val="Ttulo1"/>
-      </w:pPr>
-      <w:bookmarkStart w:id="3" w:name="_Toc39508493"/>
-      <w:r>
-        <w:lastRenderedPageBreak/>
-        <w:t>Introducción</w:t>
-      </w:r>
-      <w:bookmarkEnd w:id="3"/>
-    </w:p>
-    <w:p>
-      <w:r>
-        <w:t xml:space="preserve">Retaged es una web de compra venta y oferta de servicios de sastrería, sirviendo como escaparate virtual para que los usuarios (retagers) puedan colgar sus prendas o bien fotografías de sus arreglos y otros usuarios puedan ponerse en contacto si están interesados. </w:t>
-      </w:r>
-    </w:p>
-    <w:p>
-      <w:pPr>
-        <w:pStyle w:val="Ttulo1"/>
-      </w:pPr>
-      <w:bookmarkStart w:id="4" w:name="_Toc39508494"/>
-      <w:r>
-        <w:t>Requisitos funcionales y no funcionales</w:t>
-      </w:r>
-      <w:bookmarkEnd w:id="4"/>
-    </w:p>
     <w:p>
       <w:r>
         <w:t xml:space="preserve">En un futuro se planean implementar las funcionalidades descritas en la sección </w:t>
@@ -2042,11 +2589,11 @@
       <w:pPr>
         <w:pStyle w:val="Ttulo2"/>
       </w:pPr>
-      <w:bookmarkStart w:id="5" w:name="_Toc39508495"/>
+      <w:bookmarkStart w:id="10" w:name="_Toc41842227"/>
       <w:r>
         <w:t>Requisitos funcionales</w:t>
       </w:r>
-      <w:bookmarkEnd w:id="5"/>
+      <w:bookmarkEnd w:id="10"/>
     </w:p>
     <w:p>
       <w:r>
@@ -2271,6 +2818,7 @@
         <w:rPr>
           <w:b/>
         </w:rPr>
+        <w:lastRenderedPageBreak/>
         <w:t>Contactar entre usuarios:</w:t>
       </w:r>
     </w:p>
@@ -2307,12 +2855,11 @@
       <w:pPr>
         <w:pStyle w:val="Ttulo2"/>
       </w:pPr>
-      <w:bookmarkStart w:id="6" w:name="_Toc39508496"/>
-      <w:r>
-        <w:lastRenderedPageBreak/>
+      <w:bookmarkStart w:id="11" w:name="_Toc41842228"/>
+      <w:r>
         <w:t>Requisitos técnicos</w:t>
       </w:r>
-      <w:bookmarkEnd w:id="6"/>
+      <w:bookmarkEnd w:id="11"/>
     </w:p>
     <w:p>
       <w:r>
@@ -2322,19 +2869,24 @@
     <w:tbl>
       <w:tblPr>
         <w:tblStyle w:val="Tablaconcuadrcula"/>
-        <w:tblW w:w="8495" w:type="dxa"/>
+        <w:tblW w:w="8484" w:type="dxa"/>
+        <w:tblInd w:w="65" w:type="dxa"/>
         <w:tblLook w:val="04A0" w:firstRow="1" w:lastRow="0" w:firstColumn="1" w:lastColumn="0" w:noHBand="0" w:noVBand="1"/>
       </w:tblPr>
       <w:tblGrid>
-        <w:gridCol w:w="2124"/>
-        <w:gridCol w:w="2122"/>
-        <w:gridCol w:w="2125"/>
-        <w:gridCol w:w="2124"/>
+        <w:gridCol w:w="1636"/>
+        <w:gridCol w:w="1575"/>
+        <w:gridCol w:w="1711"/>
+        <w:gridCol w:w="1822"/>
+        <w:gridCol w:w="1740"/>
       </w:tblGrid>
       <w:tr>
+        <w:trPr>
+          <w:trHeight w:val="265"/>
+        </w:trPr>
         <w:tc>
           <w:tcPr>
-            <w:tcW w:w="2123" w:type="dxa"/>
+            <w:tcW w:w="1636" w:type="dxa"/>
             <w:tcBorders>
               <w:top w:val="nil"/>
               <w:left w:val="nil"/>
@@ -2353,7 +2905,7 @@
         </w:tc>
         <w:tc>
           <w:tcPr>
-            <w:tcW w:w="2122" w:type="dxa"/>
+            <w:tcW w:w="1575" w:type="dxa"/>
             <w:shd w:val="clear" w:color="auto" w:fill="auto"/>
           </w:tcPr>
           <w:p>
@@ -2378,7 +2930,7 @@
         </w:tc>
         <w:tc>
           <w:tcPr>
-            <w:tcW w:w="2125" w:type="dxa"/>
+            <w:tcW w:w="1711" w:type="dxa"/>
             <w:shd w:val="clear" w:color="auto" w:fill="auto"/>
           </w:tcPr>
           <w:p>
@@ -2401,7 +2953,7 @@
         </w:tc>
         <w:tc>
           <w:tcPr>
-            <w:tcW w:w="2124" w:type="dxa"/>
+            <w:tcW w:w="1822" w:type="dxa"/>
             <w:shd w:val="clear" w:color="auto" w:fill="auto"/>
           </w:tcPr>
           <w:p>
@@ -2422,14 +2974,38 @@
             </w:r>
           </w:p>
         </w:tc>
+        <w:tc>
+          <w:tcPr>
+            <w:tcW w:w="1740" w:type="dxa"/>
+          </w:tcPr>
+          <w:p>
+            <w:pPr>
+              <w:spacing w:after="0" w:line="240" w:lineRule="auto"/>
+              <w:jc w:val="center"/>
+              <w:rPr>
+                <w:rFonts w:ascii="Bahnschrift Light Condensed" w:hAnsi="Bahnschrift Light Condensed"/>
+                <w:sz w:val="24"/>
+              </w:rPr>
+            </w:pPr>
+            <w:proofErr w:type="spellStart"/>
+            <w:r>
+              <w:rPr>
+                <w:rFonts w:ascii="Bahnschrift Light Condensed" w:hAnsi="Bahnschrift Light Condensed"/>
+                <w:sz w:val="24"/>
+              </w:rPr>
+              <w:t>Edge</w:t>
+            </w:r>
+            <w:proofErr w:type="spellEnd"/>
+          </w:p>
+        </w:tc>
       </w:tr>
       <w:tr>
         <w:trPr>
-          <w:trHeight w:val="497"/>
+          <w:trHeight w:val="458"/>
         </w:trPr>
         <w:tc>
           <w:tcPr>
-            <w:tcW w:w="2123" w:type="dxa"/>
+            <w:tcW w:w="1636" w:type="dxa"/>
             <w:shd w:val="clear" w:color="auto" w:fill="auto"/>
           </w:tcPr>
           <w:p>
@@ -2449,7 +3025,7 @@
         </w:tc>
         <w:tc>
           <w:tcPr>
-            <w:tcW w:w="2122" w:type="dxa"/>
+            <w:tcW w:w="1575" w:type="dxa"/>
             <w:shd w:val="clear" w:color="auto" w:fill="92D050"/>
           </w:tcPr>
           <w:p>
@@ -2470,7 +3046,7 @@
         </w:tc>
         <w:tc>
           <w:tcPr>
-            <w:tcW w:w="2125" w:type="dxa"/>
+            <w:tcW w:w="1711" w:type="dxa"/>
             <w:shd w:val="clear" w:color="auto" w:fill="92D050"/>
           </w:tcPr>
           <w:p>
@@ -2485,7 +3061,22 @@
         </w:tc>
         <w:tc>
           <w:tcPr>
-            <w:tcW w:w="2124" w:type="dxa"/>
+            <w:tcW w:w="1822" w:type="dxa"/>
+            <w:shd w:val="clear" w:color="auto" w:fill="92D050"/>
+          </w:tcPr>
+          <w:p>
+            <w:pPr>
+              <w:spacing w:after="0" w:line="240" w:lineRule="auto"/>
+              <w:rPr>
+                <w:rFonts w:ascii="Bahnschrift Light Condensed" w:hAnsi="Bahnschrift Light Condensed"/>
+                <w:highlight w:val="green"/>
+              </w:rPr>
+            </w:pPr>
+          </w:p>
+        </w:tc>
+        <w:tc>
+          <w:tcPr>
+            <w:tcW w:w="1740" w:type="dxa"/>
             <w:shd w:val="clear" w:color="auto" w:fill="92D050"/>
           </w:tcPr>
           <w:p>
@@ -2501,11 +3092,11 @@
       </w:tr>
       <w:tr>
         <w:trPr>
-          <w:trHeight w:val="560"/>
+          <w:trHeight w:val="516"/>
         </w:trPr>
         <w:tc>
           <w:tcPr>
-            <w:tcW w:w="2123" w:type="dxa"/>
+            <w:tcW w:w="1636" w:type="dxa"/>
             <w:shd w:val="clear" w:color="auto" w:fill="auto"/>
           </w:tcPr>
           <w:p>
@@ -2525,7 +3116,7 @@
         </w:tc>
         <w:tc>
           <w:tcPr>
-            <w:tcW w:w="2122" w:type="dxa"/>
+            <w:tcW w:w="1575" w:type="dxa"/>
             <w:shd w:val="clear" w:color="auto" w:fill="92D050"/>
           </w:tcPr>
           <w:p>
@@ -2540,7 +3131,7 @@
         </w:tc>
         <w:tc>
           <w:tcPr>
-            <w:tcW w:w="2125" w:type="dxa"/>
+            <w:tcW w:w="1711" w:type="dxa"/>
             <w:shd w:val="clear" w:color="auto" w:fill="92D050"/>
           </w:tcPr>
           <w:p>
@@ -2555,7 +3146,22 @@
         </w:tc>
         <w:tc>
           <w:tcPr>
-            <w:tcW w:w="2124" w:type="dxa"/>
+            <w:tcW w:w="1822" w:type="dxa"/>
+            <w:shd w:val="clear" w:color="auto" w:fill="92D050"/>
+          </w:tcPr>
+          <w:p>
+            <w:pPr>
+              <w:spacing w:after="0" w:line="240" w:lineRule="auto"/>
+              <w:rPr>
+                <w:rFonts w:ascii="Bahnschrift Light Condensed" w:hAnsi="Bahnschrift Light Condensed"/>
+                <w:highlight w:val="green"/>
+              </w:rPr>
+            </w:pPr>
+          </w:p>
+        </w:tc>
+        <w:tc>
+          <w:tcPr>
+            <w:tcW w:w="1740" w:type="dxa"/>
             <w:shd w:val="clear" w:color="auto" w:fill="92D050"/>
           </w:tcPr>
           <w:p>
@@ -2575,11 +3181,11 @@
       <w:pPr>
         <w:pStyle w:val="Ttulo2"/>
       </w:pPr>
-      <w:bookmarkStart w:id="7" w:name="_Toc39508497"/>
+      <w:bookmarkStart w:id="12" w:name="_Toc41842229"/>
       <w:r>
         <w:t>Software utilizado</w:t>
       </w:r>
-      <w:bookmarkEnd w:id="7"/>
+      <w:bookmarkEnd w:id="12"/>
       <w:r>
         <w:t xml:space="preserve"> </w:t>
       </w:r>
@@ -2875,12 +3481,13 @@
       <w:pPr>
         <w:pStyle w:val="Ttulo1"/>
       </w:pPr>
-      <w:bookmarkStart w:id="8" w:name="_Toc39508498"/>
+      <w:bookmarkStart w:id="13" w:name="_Toc41842230"/>
       <w:r>
         <w:t>Planificación del proyecto</w:t>
       </w:r>
-      <w:bookmarkEnd w:id="8"/>
-    </w:p>
+      <w:bookmarkEnd w:id="13"/>
+    </w:p>
+    <w:p/>
     <w:p>
       <w:r>
         <w:t xml:space="preserve">Hemos dividido el proyecto en cuatro partes: </w:t>
@@ -2892,15 +3499,16 @@
         <w:t>ocumentación.</w:t>
       </w:r>
     </w:p>
+    <w:p/>
     <w:p>
       <w:pPr>
         <w:pStyle w:val="Ttulo2"/>
       </w:pPr>
-      <w:bookmarkStart w:id="9" w:name="_Toc39508499"/>
+      <w:bookmarkStart w:id="14" w:name="_Toc41842231"/>
       <w:r>
         <w:t>Planificación inicial del proyecto</w:t>
       </w:r>
-      <w:bookmarkEnd w:id="9"/>
+      <w:bookmarkEnd w:id="14"/>
     </w:p>
     <w:tbl>
       <w:tblPr>
@@ -3173,11 +3781,21 @@
       <w:pPr>
         <w:pStyle w:val="Ttulo2"/>
       </w:pPr>
-      <w:bookmarkStart w:id="10" w:name="_Toc39508500"/>
+      <w:bookmarkStart w:id="15" w:name="_Toc41842232"/>
+    </w:p>
+    <w:p>
+      <w:pPr>
+        <w:pStyle w:val="Ttulo2"/>
+      </w:pPr>
+    </w:p>
+    <w:p>
+      <w:pPr>
+        <w:pStyle w:val="Ttulo2"/>
+      </w:pPr>
       <w:r>
         <w:t>Análisis real tras finalización del proyecto</w:t>
       </w:r>
-      <w:bookmarkEnd w:id="10"/>
+      <w:bookmarkEnd w:id="15"/>
     </w:p>
     <w:p>
       <w:r>
@@ -3242,16 +3860,15 @@
       </w:r>
     </w:p>
     <w:p/>
-    <w:p/>
     <w:p>
       <w:pPr>
         <w:pStyle w:val="Ttulo1"/>
       </w:pPr>
-      <w:bookmarkStart w:id="11" w:name="_Toc39508501"/>
+      <w:bookmarkStart w:id="16" w:name="_Toc41842233"/>
       <w:r>
         <w:t>Modelo de Entidad-Relación</w:t>
       </w:r>
-      <w:bookmarkEnd w:id="11"/>
+      <w:bookmarkEnd w:id="16"/>
     </w:p>
     <w:p/>
     <w:p>
@@ -3289,7 +3906,7 @@
                     <pic:cNvPicPr/>
                   </pic:nvPicPr>
                   <pic:blipFill>
-                    <a:blip r:embed="rId9" cstate="print">
+                    <a:blip r:embed="rId12" cstate="print">
                       <a:extLst>
                         <a:ext uri="{28A0092B-C50C-407E-A947-70E740481C1C}">
                           <a14:useLocalDpi xmlns:a14="http://schemas.microsoft.com/office/drawing/2010/main" val="0"/>
@@ -3350,7 +3967,7 @@
                     <pic:cNvPicPr/>
                   </pic:nvPicPr>
                   <pic:blipFill>
-                    <a:blip r:embed="rId9" cstate="print">
+                    <a:blip r:embed="rId12" cstate="print">
                       <a:extLst>
                         <a:ext uri="{28A0092B-C50C-407E-A947-70E740481C1C}">
                           <a14:useLocalDpi xmlns:a14="http://schemas.microsoft.com/office/drawing/2010/main" val="0"/>
@@ -3411,7 +4028,7 @@
                     <pic:cNvPicPr/>
                   </pic:nvPicPr>
                   <pic:blipFill>
-                    <a:blip r:embed="rId10" cstate="print">
+                    <a:blip r:embed="rId13" cstate="print">
                       <a:extLst>
                         <a:ext uri="{28A0092B-C50C-407E-A947-70E740481C1C}">
                           <a14:useLocalDpi xmlns:a14="http://schemas.microsoft.com/office/drawing/2010/main" val="0"/>
@@ -3472,7 +4089,7 @@
                     <pic:cNvPicPr/>
                   </pic:nvPicPr>
                   <pic:blipFill>
-                    <a:blip r:embed="rId10">
+                    <a:blip r:embed="rId13">
                       <a:extLst>
                         <a:ext uri="{28A0092B-C50C-407E-A947-70E740481C1C}">
                           <a14:useLocalDpi xmlns:a14="http://schemas.microsoft.com/office/drawing/2010/main" val="0"/>
@@ -3527,7 +4144,7 @@
                     <pic:cNvPicPr/>
                   </pic:nvPicPr>
                   <pic:blipFill>
-                    <a:blip r:embed="rId11" cstate="print">
+                    <a:blip r:embed="rId14" cstate="print">
                       <a:extLst>
                         <a:ext uri="{28A0092B-C50C-407E-A947-70E740481C1C}">
                           <a14:useLocalDpi xmlns:a14="http://schemas.microsoft.com/office/drawing/2010/main" val="0"/>
@@ -3588,7 +4205,7 @@
                     <pic:cNvPicPr/>
                   </pic:nvPicPr>
                   <pic:blipFill>
-                    <a:blip r:embed="rId12" cstate="print">
+                    <a:blip r:embed="rId15" cstate="print">
                       <a:extLst>
                         <a:ext uri="{28A0092B-C50C-407E-A947-70E740481C1C}">
                           <a14:useLocalDpi xmlns:a14="http://schemas.microsoft.com/office/drawing/2010/main" val="0"/>
@@ -3649,7 +4266,7 @@
                     <pic:cNvPicPr/>
                   </pic:nvPicPr>
                   <pic:blipFill>
-                    <a:blip r:embed="rId13" cstate="print">
+                    <a:blip r:embed="rId16" cstate="print">
                       <a:extLst>
                         <a:ext uri="{28A0092B-C50C-407E-A947-70E740481C1C}">
                           <a14:useLocalDpi xmlns:a14="http://schemas.microsoft.com/office/drawing/2010/main" val="0"/>
@@ -3710,7 +4327,7 @@
                     <pic:cNvPicPr/>
                   </pic:nvPicPr>
                   <pic:blipFill>
-                    <a:blip r:embed="rId14" cstate="print">
+                    <a:blip r:embed="rId17" cstate="print">
                       <a:extLst>
                         <a:ext uri="{28A0092B-C50C-407E-A947-70E740481C1C}">
                           <a14:useLocalDpi xmlns:a14="http://schemas.microsoft.com/office/drawing/2010/main" val="0"/>
@@ -5369,7 +5986,7 @@
                     </pic:cNvPicPr>
                   </pic:nvPicPr>
                   <pic:blipFill>
-                    <a:blip r:embed="rId15">
+                    <a:blip r:embed="rId18">
                       <a:extLst>
                         <a:ext uri="{28A0092B-C50C-407E-A947-70E740481C1C}">
                           <a14:useLocalDpi xmlns:a14="http://schemas.microsoft.com/office/drawing/2010/main" val="0"/>
@@ -5431,7 +6048,7 @@
                     </pic:cNvPicPr>
                   </pic:nvPicPr>
                   <pic:blipFill>
-                    <a:blip r:embed="rId15">
+                    <a:blip r:embed="rId18">
                       <a:extLst>
                         <a:ext uri="{28A0092B-C50C-407E-A947-70E740481C1C}">
                           <a14:useLocalDpi xmlns:a14="http://schemas.microsoft.com/office/drawing/2010/main" val="0"/>
@@ -5498,7 +6115,7 @@
                     <pic:cNvPicPr/>
                   </pic:nvPicPr>
                   <pic:blipFill>
-                    <a:blip r:embed="rId16" cstate="print">
+                    <a:blip r:embed="rId19" cstate="print">
                       <a:extLst>
                         <a:ext uri="{28A0092B-C50C-407E-A947-70E740481C1C}">
                           <a14:useLocalDpi xmlns:a14="http://schemas.microsoft.com/office/drawing/2010/main" val="0"/>
@@ -5631,7 +6248,7 @@
                     </pic:cNvPicPr>
                   </pic:nvPicPr>
                   <pic:blipFill>
-                    <a:blip r:embed="rId17">
+                    <a:blip r:embed="rId20">
                       <a:extLst>
                         <a:ext uri="{28A0092B-C50C-407E-A947-70E740481C1C}">
                           <a14:useLocalDpi xmlns:a14="http://schemas.microsoft.com/office/drawing/2010/main" val="0"/>
@@ -5693,7 +6310,7 @@
                     </pic:cNvPicPr>
                   </pic:nvPicPr>
                   <pic:blipFill>
-                    <a:blip r:embed="rId18">
+                    <a:blip r:embed="rId21">
                       <a:extLst>
                         <a:ext uri="{28A0092B-C50C-407E-A947-70E740481C1C}">
                           <a14:useLocalDpi xmlns:a14="http://schemas.microsoft.com/office/drawing/2010/main" val="0"/>
@@ -5755,7 +6372,7 @@
                     </pic:cNvPicPr>
                   </pic:nvPicPr>
                   <pic:blipFill>
-                    <a:blip r:embed="rId19">
+                    <a:blip r:embed="rId22">
                       <a:extLst>
                         <a:ext uri="{28A0092B-C50C-407E-A947-70E740481C1C}">
                           <a14:useLocalDpi xmlns:a14="http://schemas.microsoft.com/office/drawing/2010/main" val="0"/>
@@ -5849,10 +6466,7 @@
                               <w:jc w:val="center"/>
                             </w:pPr>
                             <w:r>
-                              <w:t>U</w:t>
-                            </w:r>
-                            <w:r>
-                              <w:t>sers</w:t>
+                              <w:t>Users</w:t>
                             </w:r>
                           </w:p>
                         </w:txbxContent>
@@ -5885,10 +6499,7 @@
                         <w:jc w:val="center"/>
                       </w:pPr>
                       <w:r>
-                        <w:t>U</w:t>
-                      </w:r>
-                      <w:r>
-                        <w:t>sers</w:t>
+                        <w:t>Users</w:t>
                       </w:r>
                     </w:p>
                   </w:txbxContent>
@@ -5929,7 +6540,7 @@
                     </pic:cNvPicPr>
                   </pic:nvPicPr>
                   <pic:blipFill>
-                    <a:blip r:embed="rId20">
+                    <a:blip r:embed="rId23">
                       <a:extLst>
                         <a:ext uri="{28A0092B-C50C-407E-A947-70E740481C1C}">
                           <a14:useLocalDpi xmlns:a14="http://schemas.microsoft.com/office/drawing/2010/main" val="0"/>
@@ -5991,7 +6602,7 @@
                     </pic:cNvPicPr>
                   </pic:nvPicPr>
                   <pic:blipFill>
-                    <a:blip r:embed="rId21" cstate="print">
+                    <a:blip r:embed="rId24" cstate="print">
                       <a:extLst>
                         <a:ext uri="{28A0092B-C50C-407E-A947-70E740481C1C}">
                           <a14:useLocalDpi xmlns:a14="http://schemas.microsoft.com/office/drawing/2010/main" val="0"/>
@@ -6526,7 +7137,7 @@
                     <pic:cNvPicPr/>
                   </pic:nvPicPr>
                   <pic:blipFill>
-                    <a:blip r:embed="rId22" cstate="print">
+                    <a:blip r:embed="rId25" cstate="print">
                       <a:extLst>
                         <a:ext uri="{28A0092B-C50C-407E-A947-70E740481C1C}">
                           <a14:useLocalDpi xmlns:a14="http://schemas.microsoft.com/office/drawing/2010/main" val="0"/>
@@ -6587,7 +7198,7 @@
                     <pic:cNvPicPr/>
                   </pic:nvPicPr>
                   <pic:blipFill>
-                    <a:blip r:embed="rId23" cstate="print">
+                    <a:blip r:embed="rId26" cstate="print">
                       <a:extLst>
                         <a:ext uri="{28A0092B-C50C-407E-A947-70E740481C1C}">
                           <a14:useLocalDpi xmlns:a14="http://schemas.microsoft.com/office/drawing/2010/main" val="0"/>
@@ -7304,7 +7915,7 @@
                     <pic:cNvPicPr/>
                   </pic:nvPicPr>
                   <pic:blipFill>
-                    <a:blip r:embed="rId9" cstate="print">
+                    <a:blip r:embed="rId12" cstate="print">
                       <a:extLst>
                         <a:ext uri="{28A0092B-C50C-407E-A947-70E740481C1C}">
                           <a14:useLocalDpi xmlns:a14="http://schemas.microsoft.com/office/drawing/2010/main" val="0"/>
@@ -7483,7 +8094,7 @@
                     </pic:cNvPicPr>
                   </pic:nvPicPr>
                   <pic:blipFill>
-                    <a:blip r:embed="rId24">
+                    <a:blip r:embed="rId27">
                       <a:extLst>
                         <a:ext uri="{28A0092B-C50C-407E-A947-70E740481C1C}">
                           <a14:useLocalDpi xmlns:a14="http://schemas.microsoft.com/office/drawing/2010/main" val="0"/>
@@ -7543,7 +8154,7 @@
                     <pic:cNvPicPr/>
                   </pic:nvPicPr>
                   <pic:blipFill>
-                    <a:blip r:embed="rId25">
+                    <a:blip r:embed="rId28">
                       <a:extLst>
                         <a:ext uri="{28A0092B-C50C-407E-A947-70E740481C1C}">
                           <a14:useLocalDpi xmlns:a14="http://schemas.microsoft.com/office/drawing/2010/main" val="0"/>
@@ -7604,7 +8215,7 @@
                     <pic:cNvPicPr/>
                   </pic:nvPicPr>
                   <pic:blipFill>
-                    <a:blip r:embed="rId9" cstate="print">
+                    <a:blip r:embed="rId12" cstate="print">
                       <a:extLst>
                         <a:ext uri="{28A0092B-C50C-407E-A947-70E740481C1C}">
                           <a14:useLocalDpi xmlns:a14="http://schemas.microsoft.com/office/drawing/2010/main" val="0"/>
@@ -7665,7 +8276,7 @@
                     <pic:cNvPicPr/>
                   </pic:nvPicPr>
                   <pic:blipFill>
-                    <a:blip r:embed="rId26" cstate="print">
+                    <a:blip r:embed="rId29" cstate="print">
                       <a:extLst>
                         <a:ext uri="{28A0092B-C50C-407E-A947-70E740481C1C}">
                           <a14:useLocalDpi xmlns:a14="http://schemas.microsoft.com/office/drawing/2010/main" val="0"/>
@@ -8257,7 +8868,7 @@
                     </pic:cNvPicPr>
                   </pic:nvPicPr>
                   <pic:blipFill>
-                    <a:blip r:embed="rId27">
+                    <a:blip r:embed="rId30">
                       <a:extLst>
                         <a:ext uri="{28A0092B-C50C-407E-A947-70E740481C1C}">
                           <a14:useLocalDpi xmlns:a14="http://schemas.microsoft.com/office/drawing/2010/main" val="0"/>
@@ -8351,10 +8962,7 @@
                               <w:jc w:val="center"/>
                             </w:pPr>
                             <w:r>
-                              <w:t>I</w:t>
-                            </w:r>
-                            <w:r>
-                              <w:t>mages</w:t>
+                              <w:t>Images</w:t>
                             </w:r>
                           </w:p>
                         </w:txbxContent>
@@ -8387,10 +8995,7 @@
                         <w:jc w:val="center"/>
                       </w:pPr>
                       <w:r>
-                        <w:t>I</w:t>
-                      </w:r>
-                      <w:r>
-                        <w:t>mages</w:t>
+                        <w:t>Images</w:t>
                       </w:r>
                     </w:p>
                   </w:txbxContent>
@@ -8501,7 +9106,7 @@
                     <pic:cNvPicPr/>
                   </pic:nvPicPr>
                   <pic:blipFill>
-                    <a:blip r:embed="rId28" cstate="print">
+                    <a:blip r:embed="rId31" cstate="print">
                       <a:extLst>
                         <a:ext uri="{28A0092B-C50C-407E-A947-70E740481C1C}">
                           <a14:useLocalDpi xmlns:a14="http://schemas.microsoft.com/office/drawing/2010/main" val="0"/>
@@ -8844,7 +9449,7 @@
                     <pic:cNvPicPr/>
                   </pic:nvPicPr>
                   <pic:blipFill>
-                    <a:blip r:embed="rId10" cstate="print">
+                    <a:blip r:embed="rId13" cstate="print">
                       <a:extLst>
                         <a:ext uri="{28A0092B-C50C-407E-A947-70E740481C1C}">
                           <a14:useLocalDpi xmlns:a14="http://schemas.microsoft.com/office/drawing/2010/main" val="0"/>
@@ -8905,7 +9510,7 @@
                     <pic:cNvPicPr/>
                   </pic:nvPicPr>
                   <pic:blipFill>
-                    <a:blip r:embed="rId25">
+                    <a:blip r:embed="rId28">
                       <a:extLst>
                         <a:ext uri="{28A0092B-C50C-407E-A947-70E740481C1C}">
                           <a14:useLocalDpi xmlns:a14="http://schemas.microsoft.com/office/drawing/2010/main" val="0"/>
@@ -9217,7 +9822,7 @@
                                           <pic:cNvPicPr/>
                                         </pic:nvPicPr>
                                         <pic:blipFill>
-                                          <a:blip r:embed="rId29">
+                                          <a:blip r:embed="rId32">
                                             <a:extLst>
                                               <a:ext uri="{28A0092B-C50C-407E-A947-70E740481C1C}">
                                                 <a14:useLocalDpi xmlns:a14="http://schemas.microsoft.com/office/drawing/2010/main" val="0"/>
@@ -9305,7 +9910,7 @@
                                     <pic:cNvPicPr/>
                                   </pic:nvPicPr>
                                   <pic:blipFill>
-                                    <a:blip r:embed="rId29">
+                                    <a:blip r:embed="rId32">
                                       <a:extLst>
                                         <a:ext uri="{28A0092B-C50C-407E-A947-70E740481C1C}">
                                           <a14:useLocalDpi xmlns:a14="http://schemas.microsoft.com/office/drawing/2010/main" val="0"/>
@@ -9494,7 +10099,7 @@
                     <pic:cNvPicPr/>
                   </pic:nvPicPr>
                   <pic:blipFill>
-                    <a:blip r:embed="rId30" cstate="print">
+                    <a:blip r:embed="rId33" cstate="print">
                       <a:extLst>
                         <a:ext uri="{28A0092B-C50C-407E-A947-70E740481C1C}">
                           <a14:useLocalDpi xmlns:a14="http://schemas.microsoft.com/office/drawing/2010/main" val="0"/>
@@ -9603,14 +10208,13 @@
       <w:pPr>
         <w:pStyle w:val="Ttulo2"/>
       </w:pPr>
-      <w:bookmarkStart w:id="12" w:name="_Toc39508502"/>
+      <w:bookmarkStart w:id="17" w:name="_Toc41842234"/>
       <w:r>
         <w:t xml:space="preserve">MODELO </w:t>
       </w:r>
       <w:r>
         <w:t>RELACIONAL</w:t>
       </w:r>
-      <w:bookmarkEnd w:id="12"/>
       <w:r>
         <w:rPr>
           <w:noProof/>
@@ -9640,7 +10244,7 @@
                     <pic:cNvPicPr/>
                   </pic:nvPicPr>
                   <pic:blipFill>
-                    <a:blip r:embed="rId31">
+                    <a:blip r:embed="rId34">
                       <a:extLst>
                         <a:ext uri="{28A0092B-C50C-407E-A947-70E740481C1C}">
                           <a14:useLocalDpi xmlns:a14="http://schemas.microsoft.com/office/drawing/2010/main" val="0"/>
@@ -9666,6 +10270,7 @@
           </wp:anchor>
         </w:drawing>
       </w:r>
+      <w:bookmarkEnd w:id="17"/>
     </w:p>
     <w:p/>
     <w:p/>
@@ -9688,17 +10293,25 @@
       <w:pPr>
         <w:pStyle w:val="Ttulo2"/>
         <w:rPr>
+          <w:rStyle w:val="ListLabel3"/>
+        </w:rPr>
+      </w:pPr>
+      <w:bookmarkStart w:id="18" w:name="_Toc41842235"/>
+    </w:p>
+    <w:p>
+      <w:pPr>
+        <w:pStyle w:val="Ttulo2"/>
+        <w:rPr>
           <w:rFonts w:cs="Courier New"/>
         </w:rPr>
       </w:pPr>
-      <w:bookmarkStart w:id="13" w:name="_Toc39508503"/>
       <w:r>
         <w:rPr>
           <w:rStyle w:val="ListLabel3"/>
         </w:rPr>
         <w:t>Requisitos</w:t>
       </w:r>
-      <w:bookmarkEnd w:id="13"/>
+      <w:bookmarkEnd w:id="18"/>
     </w:p>
     <w:p>
       <w:r>
@@ -9736,28 +10349,28 @@
         <w:t>.</w:t>
       </w:r>
     </w:p>
+    <w:p/>
     <w:p>
       <w:pPr>
         <w:pStyle w:val="Ttulo1"/>
       </w:pPr>
-      <w:bookmarkStart w:id="14" w:name="_Toc39508504"/>
+      <w:bookmarkStart w:id="19" w:name="_Toc41842236"/>
       <w:r>
         <w:rPr>
           <w:noProof/>
           <w:lang w:eastAsia="es-ES"/>
         </w:rPr>
-        <w:lastRenderedPageBreak/>
         <w:drawing>
-          <wp:anchor distT="0" distB="0" distL="114300" distR="114300" simplePos="0" relativeHeight="251802624" behindDoc="1" locked="0" layoutInCell="1" allowOverlap="1" wp14:anchorId="0B4BC789" wp14:editId="75327B87">
+          <wp:anchor distT="0" distB="0" distL="114300" distR="114300" simplePos="0" relativeHeight="251802624" behindDoc="1" locked="0" layoutInCell="1" allowOverlap="1" wp14:anchorId="459EDAC6" wp14:editId="7A3BB182">
             <wp:simplePos x="0" y="0"/>
             <wp:positionH relativeFrom="margin">
-              <wp:posOffset>-541945</wp:posOffset>
+              <wp:align>center</wp:align>
             </wp:positionH>
             <wp:positionV relativeFrom="paragraph">
-              <wp:posOffset>309807</wp:posOffset>
+              <wp:posOffset>343535</wp:posOffset>
             </wp:positionV>
-            <wp:extent cx="6390350" cy="3595164"/>
-            <wp:effectExtent l="0" t="0" r="0" b="5715"/>
+            <wp:extent cx="6900545" cy="3881755"/>
+            <wp:effectExtent l="0" t="0" r="0" b="4445"/>
             <wp:wrapNone/>
             <wp:docPr id="18" name="Imagen 18" descr="C:\Users\tperez\Desktop\Proyecto\RETAGED\Documentación\Entrega 1\Guia de estilos.jpeg"/>
             <wp:cNvGraphicFramePr>
@@ -9773,7 +10386,7 @@
                     </pic:cNvPicPr>
                   </pic:nvPicPr>
                   <pic:blipFill>
-                    <a:blip r:embed="rId32" cstate="print">
+                    <a:blip r:embed="rId35" cstate="print">
                       <a:extLst>
                         <a:ext uri="{28A0092B-C50C-407E-A947-70E740481C1C}">
                           <a14:useLocalDpi xmlns:a14="http://schemas.microsoft.com/office/drawing/2010/main" val="0"/>
@@ -9788,7 +10401,7 @@
                   <pic:spPr bwMode="auto">
                     <a:xfrm>
                       <a:off x="0" y="0"/>
-                      <a:ext cx="6390350" cy="3595164"/>
+                      <a:ext cx="6900545" cy="3881755"/>
                     </a:xfrm>
                     <a:prstGeom prst="rect">
                       <a:avLst/>
@@ -9813,7 +10426,7 @@
       <w:r>
         <w:t>Guía de estilos</w:t>
       </w:r>
-      <w:bookmarkEnd w:id="14"/>
+      <w:bookmarkEnd w:id="19"/>
       <w:r>
         <w:t xml:space="preserve"> </w:t>
       </w:r>
@@ -9829,16 +10442,35 @@
     <w:p/>
     <w:p/>
     <w:p/>
+    <w:p/>
+    <w:p/>
+    <w:p/>
+    <w:p/>
+    <w:p>
+      <w:pPr>
+        <w:tabs>
+          <w:tab w:val="left" w:pos="2806"/>
+        </w:tabs>
+      </w:pPr>
+    </w:p>
+    <w:p>
+      <w:pPr>
+        <w:tabs>
+          <w:tab w:val="left" w:pos="2806"/>
+        </w:tabs>
+      </w:pPr>
+    </w:p>
     <w:p>
       <w:pPr>
         <w:pStyle w:val="Ttulo1"/>
       </w:pPr>
-      <w:bookmarkStart w:id="15" w:name="_Toc39508505"/>
+      <w:bookmarkStart w:id="20" w:name="_Toc41842237"/>
       <w:r>
         <w:t>Mapa Web</w:t>
       </w:r>
-      <w:bookmarkEnd w:id="15"/>
-    </w:p>
+      <w:bookmarkEnd w:id="20"/>
+    </w:p>
+    <w:p/>
     <w:p>
       <w:pPr>
         <w:jc w:val="center"/>
@@ -9874,7 +10506,7 @@
                     </pic:cNvPicPr>
                   </pic:nvPicPr>
                   <pic:blipFill>
-                    <a:blip r:embed="rId33">
+                    <a:blip r:embed="rId36">
                       <a:extLst>
                         <a:ext uri="{28A0092B-C50C-407E-A947-70E740481C1C}">
                           <a14:useLocalDpi xmlns:a14="http://schemas.microsoft.com/office/drawing/2010/main" val="0"/>
@@ -9969,29 +10601,23 @@
     </w:p>
     <w:p>
       <w:pPr>
-        <w:jc w:val="center"/>
-      </w:pPr>
-    </w:p>
-    <w:p>
-      <w:pPr>
-        <w:jc w:val="center"/>
-      </w:pPr>
-    </w:p>
-    <w:p>
-      <w:pPr>
-        <w:jc w:val="center"/>
-      </w:pPr>
-    </w:p>
+        <w:rPr>
+          <w:rStyle w:val="Enlacedelndice"/>
+        </w:rPr>
+      </w:pPr>
+      <w:bookmarkStart w:id="21" w:name="_Toc41842238"/>
+    </w:p>
+    <w:p/>
+    <w:p/>
+    <w:p/>
     <w:p>
       <w:pPr>
         <w:pStyle w:val="Ttulo1"/>
       </w:pPr>
-      <w:bookmarkStart w:id="16" w:name="_Toc39508506"/>
-      <w:r>
-        <w:lastRenderedPageBreak/>
+      <w:r>
         <w:t>Análisis de usabilidad y accesibilidad</w:t>
       </w:r>
-      <w:bookmarkEnd w:id="16"/>
+      <w:bookmarkEnd w:id="21"/>
     </w:p>
     <w:p>
       <w:pPr>
@@ -10004,39 +10630,923 @@
           <w:szCs w:val="21"/>
         </w:rPr>
       </w:pPr>
-      <w:bookmarkStart w:id="17" w:name="_Toc39508507"/>
     </w:p>
     <w:p>
       <w:pPr>
         <w:pStyle w:val="Ttulo2"/>
       </w:pPr>
+      <w:bookmarkStart w:id="22" w:name="_Toc41842239"/>
       <w:r>
         <w:t>Método de validación</w:t>
       </w:r>
-      <w:bookmarkEnd w:id="17"/>
+      <w:bookmarkEnd w:id="22"/>
     </w:p>
     <w:p/>
+    <w:p/>
+    <w:p>
+      <w:bookmarkStart w:id="23" w:name="_GoBack"/>
+      <w:bookmarkEnd w:id="23"/>
+    </w:p>
+    <w:p/>
+    <w:p/>
+    <w:p/>
+    <w:p/>
+    <w:p/>
     <w:p>
       <w:pPr>
         <w:pStyle w:val="Ttulo1"/>
       </w:pPr>
-      <w:bookmarkStart w:id="18" w:name="_Toc39508508"/>
+      <w:bookmarkStart w:id="24" w:name="_Toc41842240"/>
       <w:r>
         <w:t>Instalación y puesta en marcha</w:t>
       </w:r>
-      <w:bookmarkEnd w:id="18"/>
+      <w:bookmarkEnd w:id="24"/>
     </w:p>
     <w:p/>
     <w:p>
+      <w:r>
+        <w:t>Para instalar el proyecto se debe</w:t>
+      </w:r>
+      <w:r>
+        <w:t>n</w:t>
+      </w:r>
+      <w:r>
+        <w:t xml:space="preserve"> seguir lo siguiente</w:t>
+      </w:r>
+      <w:r>
+        <w:t>s</w:t>
+      </w:r>
+      <w:r>
+        <w:t xml:space="preserve"> pasos:</w:t>
+      </w:r>
+    </w:p>
+    <w:p>
+      <w:r>
+        <w:t xml:space="preserve">Acceder al repositorio del proyecto en </w:t>
+      </w:r>
+      <w:proofErr w:type="spellStart"/>
+      <w:r>
+        <w:rPr>
+          <w:b/>
+        </w:rPr>
+        <w:t>Github</w:t>
+      </w:r>
+      <w:proofErr w:type="spellEnd"/>
+      <w:r>
+        <w:t xml:space="preserve">, y descargarlo: </w:t>
+      </w:r>
+      <w:hyperlink r:id="rId37" w:history="1">
+        <w:r>
+          <w:rPr>
+            <w:rStyle w:val="Hipervnculo"/>
+          </w:rPr>
+          <w:t>https://github.com/TamaPS/TFC_Cod</w:t>
+        </w:r>
+      </w:hyperlink>
+    </w:p>
+    <w:p>
+      <w:r>
+        <w:t xml:space="preserve">En nuestro proyecto hemos utilizado </w:t>
+      </w:r>
+      <w:r>
+        <w:rPr>
+          <w:b/>
+        </w:rPr>
+        <w:t>XAMPP</w:t>
+      </w:r>
+      <w:r>
+        <w:t xml:space="preserve">: </w:t>
+      </w:r>
+      <w:hyperlink r:id="rId38" w:history="1">
+        <w:r>
+          <w:rPr>
+            <w:rStyle w:val="Hipervnculo"/>
+          </w:rPr>
+          <w:t>https://www.apachefriends.org/es/index.html</w:t>
+        </w:r>
+      </w:hyperlink>
+      <w:r>
+        <w:t xml:space="preserve"> para tener PHP y una BBDD compatible.</w:t>
+      </w:r>
+      <w:r>
+        <w:t xml:space="preserve"> Sin embargo, se puede utilizar cualquier otro sistema de BBDD compatible</w:t>
+      </w:r>
+      <w:r>
+        <w:t xml:space="preserve"> e instalar PHP aparte</w:t>
+      </w:r>
+      <w:r>
+        <w:t>.</w:t>
+      </w:r>
+    </w:p>
+    <w:p>
+      <w:r>
+        <w:t xml:space="preserve">Instalar </w:t>
+      </w:r>
+      <w:proofErr w:type="spellStart"/>
+      <w:r>
+        <w:rPr>
+          <w:b/>
+        </w:rPr>
+        <w:t>Composer</w:t>
+      </w:r>
+      <w:proofErr w:type="spellEnd"/>
+      <w:r>
+        <w:t xml:space="preserve">: </w:t>
+      </w:r>
+      <w:hyperlink r:id="rId39" w:history="1">
+        <w:r>
+          <w:rPr>
+            <w:rStyle w:val="Hipervnculo"/>
+          </w:rPr>
+          <w:t>https://getcomposer.org/</w:t>
+        </w:r>
+      </w:hyperlink>
+      <w:r>
+        <w:t xml:space="preserve"> como gestor de dependencias del proyecto Laravel.</w:t>
+      </w:r>
+    </w:p>
+    <w:p>
+      <w:r>
+        <w:t>Una vez extraído y desde la ruta del proyecto, escribir los siguientes comandos en la terminal:</w:t>
+      </w:r>
+    </w:p>
+    <w:p>
+      <w:pPr>
+        <w:rPr>
+          <w:color w:val="2581BA" w:themeColor="accent3" w:themeShade="BF"/>
+        </w:rPr>
+      </w:pPr>
+      <w:proofErr w:type="spellStart"/>
+      <w:proofErr w:type="gramStart"/>
+      <w:r>
+        <w:rPr>
+          <w:color w:val="2581BA" w:themeColor="accent3" w:themeShade="BF"/>
+        </w:rPr>
+        <w:t>composer</w:t>
+      </w:r>
+      <w:proofErr w:type="spellEnd"/>
+      <w:proofErr w:type="gramEnd"/>
+      <w:r>
+        <w:rPr>
+          <w:color w:val="2581BA" w:themeColor="accent3" w:themeShade="BF"/>
+        </w:rPr>
+        <w:t xml:space="preserve"> </w:t>
+      </w:r>
+      <w:proofErr w:type="spellStart"/>
+      <w:r>
+        <w:rPr>
+          <w:color w:val="2581BA" w:themeColor="accent3" w:themeShade="BF"/>
+        </w:rPr>
+        <w:t>install</w:t>
+      </w:r>
+      <w:proofErr w:type="spellEnd"/>
+    </w:p>
+    <w:p>
+      <w:pPr>
+        <w:rPr>
+          <w:color w:val="2581BA" w:themeColor="accent3" w:themeShade="BF"/>
+        </w:rPr>
+      </w:pPr>
+      <w:proofErr w:type="spellStart"/>
+      <w:proofErr w:type="gramStart"/>
+      <w:r>
+        <w:rPr>
+          <w:color w:val="2581BA" w:themeColor="accent3" w:themeShade="BF"/>
+        </w:rPr>
+        <w:t>npm</w:t>
+      </w:r>
+      <w:proofErr w:type="spellEnd"/>
+      <w:proofErr w:type="gramEnd"/>
+      <w:r>
+        <w:rPr>
+          <w:color w:val="2581BA" w:themeColor="accent3" w:themeShade="BF"/>
+        </w:rPr>
+        <w:t xml:space="preserve"> </w:t>
+      </w:r>
+      <w:proofErr w:type="spellStart"/>
+      <w:r>
+        <w:rPr>
+          <w:color w:val="2581BA" w:themeColor="accent3" w:themeShade="BF"/>
+        </w:rPr>
+        <w:t>install</w:t>
+      </w:r>
+      <w:proofErr w:type="spellEnd"/>
+    </w:p>
+    <w:p>
+      <w:r>
+        <w:t xml:space="preserve">Desde la carpeta del proyecto, copiar el fichero </w:t>
+      </w:r>
+      <w:r>
+        <w:rPr>
+          <w:b/>
+        </w:rPr>
+        <w:t>.</w:t>
+      </w:r>
+      <w:proofErr w:type="spellStart"/>
+      <w:r>
+        <w:rPr>
+          <w:b/>
+        </w:rPr>
+        <w:t>env.example</w:t>
+      </w:r>
+      <w:proofErr w:type="spellEnd"/>
+      <w:r>
+        <w:t xml:space="preserve"> y renombrarlo a </w:t>
+      </w:r>
+      <w:r>
+        <w:rPr>
+          <w:b/>
+        </w:rPr>
+        <w:t>.</w:t>
+      </w:r>
+      <w:proofErr w:type="spellStart"/>
+      <w:r>
+        <w:rPr>
+          <w:b/>
+        </w:rPr>
+        <w:t>env</w:t>
+      </w:r>
+      <w:proofErr w:type="spellEnd"/>
+    </w:p>
+    <w:p>
+      <w:r>
+        <w:t>Generar clave para el proyecto mediante el comando</w:t>
+      </w:r>
+      <w:r>
+        <w:t>, debe aparecer la clave en el fichero .</w:t>
+      </w:r>
+      <w:proofErr w:type="spellStart"/>
+      <w:r>
+        <w:t>env</w:t>
+      </w:r>
+      <w:proofErr w:type="spellEnd"/>
+      <w:r>
+        <w:t xml:space="preserve"> </w:t>
+      </w:r>
+      <w:r>
+        <w:rPr>
+          <w:b/>
+        </w:rPr>
+        <w:t>APP_KEY</w:t>
+      </w:r>
+      <w:r>
+        <w:t>:</w:t>
+      </w:r>
+    </w:p>
+    <w:p>
+      <w:pPr>
+        <w:rPr>
+          <w:color w:val="2581BA" w:themeColor="accent3" w:themeShade="BF"/>
+        </w:rPr>
+      </w:pPr>
+      <w:proofErr w:type="spellStart"/>
+      <w:proofErr w:type="gramStart"/>
+      <w:r>
+        <w:rPr>
+          <w:color w:val="2581BA" w:themeColor="accent3" w:themeShade="BF"/>
+        </w:rPr>
+        <w:t>php</w:t>
+      </w:r>
+      <w:proofErr w:type="spellEnd"/>
+      <w:proofErr w:type="gramEnd"/>
+      <w:r>
+        <w:rPr>
+          <w:color w:val="2581BA" w:themeColor="accent3" w:themeShade="BF"/>
+        </w:rPr>
+        <w:t xml:space="preserve"> </w:t>
+      </w:r>
+      <w:proofErr w:type="spellStart"/>
+      <w:r>
+        <w:rPr>
+          <w:color w:val="2581BA" w:themeColor="accent3" w:themeShade="BF"/>
+        </w:rPr>
+        <w:t>artisan</w:t>
+      </w:r>
+      <w:proofErr w:type="spellEnd"/>
+      <w:r>
+        <w:rPr>
+          <w:color w:val="2581BA" w:themeColor="accent3" w:themeShade="BF"/>
+        </w:rPr>
+        <w:t xml:space="preserve"> </w:t>
+      </w:r>
+      <w:proofErr w:type="spellStart"/>
+      <w:r>
+        <w:rPr>
+          <w:color w:val="2581BA" w:themeColor="accent3" w:themeShade="BF"/>
+        </w:rPr>
+        <w:t>key:generate</w:t>
+      </w:r>
+      <w:proofErr w:type="spellEnd"/>
+    </w:p>
+    <w:p>
+      <w:r>
+        <w:t>En el mismo fichero se debe configurar la BBDD, modificar los siguientes campos si es preciso:</w:t>
+      </w:r>
+    </w:p>
+    <w:p>
+      <w:pPr>
+        <w:spacing w:after="0"/>
+        <w:rPr>
+          <w:sz w:val="18"/>
+        </w:rPr>
+      </w:pPr>
+      <w:r>
+        <w:rPr>
+          <w:sz w:val="18"/>
+        </w:rPr>
+        <w:t>DB_CONNECTION=</w:t>
+      </w:r>
+      <w:proofErr w:type="spellStart"/>
+      <w:r>
+        <w:rPr>
+          <w:sz w:val="18"/>
+        </w:rPr>
+        <w:t>mysql</w:t>
+      </w:r>
+      <w:proofErr w:type="spellEnd"/>
+    </w:p>
+    <w:p>
+      <w:pPr>
+        <w:spacing w:after="0"/>
+        <w:rPr>
+          <w:sz w:val="18"/>
+        </w:rPr>
+      </w:pPr>
+      <w:r>
+        <w:rPr>
+          <w:sz w:val="18"/>
+        </w:rPr>
+        <w:t>DB_HOST=127.0.0.1</w:t>
+      </w:r>
+    </w:p>
+    <w:p>
+      <w:pPr>
+        <w:spacing w:after="0"/>
+        <w:rPr>
+          <w:sz w:val="18"/>
+        </w:rPr>
+      </w:pPr>
+      <w:r>
+        <w:rPr>
+          <w:sz w:val="18"/>
+        </w:rPr>
+        <w:t>DB_PORT=3306</w:t>
+      </w:r>
+    </w:p>
+    <w:p>
+      <w:pPr>
+        <w:spacing w:after="0"/>
+        <w:rPr>
+          <w:sz w:val="18"/>
+        </w:rPr>
+      </w:pPr>
+      <w:r>
+        <w:rPr>
+          <w:sz w:val="18"/>
+        </w:rPr>
+        <w:t>DB_DATABASE=</w:t>
+      </w:r>
+      <w:proofErr w:type="spellStart"/>
+      <w:r>
+        <w:rPr>
+          <w:sz w:val="18"/>
+        </w:rPr>
+        <w:t>retaged</w:t>
+      </w:r>
+      <w:proofErr w:type="spellEnd"/>
+    </w:p>
+    <w:p>
+      <w:pPr>
+        <w:spacing w:after="0"/>
+        <w:rPr>
+          <w:sz w:val="18"/>
+        </w:rPr>
+      </w:pPr>
+      <w:r>
+        <w:rPr>
+          <w:sz w:val="18"/>
+        </w:rPr>
+        <w:t>DB_USERNAME=</w:t>
+      </w:r>
+      <w:proofErr w:type="spellStart"/>
+      <w:r>
+        <w:rPr>
+          <w:sz w:val="18"/>
+        </w:rPr>
+        <w:t>root</w:t>
+      </w:r>
+      <w:proofErr w:type="spellEnd"/>
+    </w:p>
+    <w:p>
+      <w:pPr>
+        <w:spacing w:after="0"/>
+        <w:rPr>
+          <w:sz w:val="18"/>
+        </w:rPr>
+      </w:pPr>
+      <w:r>
+        <w:rPr>
+          <w:sz w:val="18"/>
+        </w:rPr>
+        <w:t>DB_PASSWORD=</w:t>
+      </w:r>
+    </w:p>
+    <w:p>
+      <w:pPr>
+        <w:spacing w:after="0"/>
+        <w:rPr>
+          <w:sz w:val="18"/>
+        </w:rPr>
+      </w:pPr>
+    </w:p>
+    <w:p>
+      <w:pPr>
+        <w:spacing w:after="0"/>
+        <w:rPr>
+          <w:sz w:val="18"/>
+        </w:rPr>
+      </w:pPr>
+      <w:r>
+        <w:rPr>
+          <w:sz w:val="18"/>
+        </w:rPr>
+        <w:t>Para que funcione el envío de correos. Se debe rellenar el campo MAIL_PASSWORD con la siguiente clave:</w:t>
+      </w:r>
+    </w:p>
+    <w:p>
+      <w:pPr>
+        <w:spacing w:after="0"/>
+        <w:rPr>
+          <w:sz w:val="18"/>
+        </w:rPr>
+      </w:pPr>
+    </w:p>
+    <w:p>
+      <w:pPr>
+        <w:spacing w:after="0"/>
+        <w:rPr>
+          <w:sz w:val="18"/>
+        </w:rPr>
+      </w:pPr>
+      <w:r>
+        <w:rPr>
+          <w:sz w:val="18"/>
+        </w:rPr>
+        <w:drawing>
+          <wp:inline distT="0" distB="0" distL="0" distR="0" wp14:anchorId="7DBA6F25" wp14:editId="36D027C1">
+            <wp:extent cx="1847864" cy="371478"/>
+            <wp:effectExtent l="0" t="0" r="0" b="9525"/>
+            <wp:docPr id="67" name="Imagen 67"/>
+            <wp:cNvGraphicFramePr>
+              <a:graphicFrameLocks xmlns:a="http://schemas.openxmlformats.org/drawingml/2006/main" noChangeAspect="1"/>
+            </wp:cNvGraphicFramePr>
+            <a:graphic xmlns:a="http://schemas.openxmlformats.org/drawingml/2006/main">
+              <a:graphicData uri="http://schemas.openxmlformats.org/drawingml/2006/picture">
+                <pic:pic xmlns:pic="http://schemas.openxmlformats.org/drawingml/2006/picture">
+                  <pic:nvPicPr>
+                    <pic:cNvPr id="1" name=""/>
+                    <pic:cNvPicPr/>
+                  </pic:nvPicPr>
+                  <pic:blipFill>
+                    <a:blip r:embed="rId40"/>
+                    <a:stretch>
+                      <a:fillRect/>
+                    </a:stretch>
+                  </pic:blipFill>
+                  <pic:spPr>
+                    <a:xfrm>
+                      <a:off x="0" y="0"/>
+                      <a:ext cx="1847864" cy="371478"/>
+                    </a:xfrm>
+                    <a:prstGeom prst="rect">
+                      <a:avLst/>
+                    </a:prstGeom>
+                  </pic:spPr>
+                </pic:pic>
+              </a:graphicData>
+            </a:graphic>
+          </wp:inline>
+        </w:drawing>
+      </w:r>
+    </w:p>
+    <w:p>
+      <w:pPr>
+        <w:spacing w:after="0"/>
+        <w:rPr>
+          <w:sz w:val="18"/>
+        </w:rPr>
+      </w:pPr>
+    </w:p>
+    <w:p>
+      <w:pPr>
+        <w:spacing w:after="0"/>
+        <w:rPr>
+          <w:sz w:val="18"/>
+        </w:rPr>
+      </w:pPr>
+    </w:p>
+    <w:p>
+      <w:pPr>
+        <w:spacing w:after="0"/>
+        <w:rPr>
+          <w:sz w:val="18"/>
+        </w:rPr>
+      </w:pPr>
+    </w:p>
+    <w:p>
+      <w:pPr>
+        <w:spacing w:after="0"/>
+        <w:rPr>
+          <w:sz w:val="18"/>
+        </w:rPr>
+      </w:pPr>
+    </w:p>
+    <w:p>
+      <w:pPr>
+        <w:spacing w:after="0"/>
+        <w:rPr>
+          <w:sz w:val="18"/>
+        </w:rPr>
+      </w:pPr>
+    </w:p>
+    <w:p>
+      <w:pPr>
+        <w:spacing w:after="0"/>
+        <w:rPr>
+          <w:sz w:val="18"/>
+        </w:rPr>
+      </w:pPr>
+    </w:p>
+    <w:p>
+      <w:pPr>
+        <w:spacing w:after="0"/>
+        <w:rPr>
+          <w:sz w:val="18"/>
+        </w:rPr>
+      </w:pPr>
+    </w:p>
+    <w:p>
+      <w:pPr>
+        <w:spacing w:after="0"/>
+        <w:rPr>
+          <w:sz w:val="18"/>
+        </w:rPr>
+      </w:pPr>
+    </w:p>
+    <w:p>
+      <w:pPr>
+        <w:spacing w:after="0"/>
+      </w:pPr>
+    </w:p>
+    <w:p>
+      <w:r>
+        <w:lastRenderedPageBreak/>
+        <w:t xml:space="preserve">En este caso el nombre de la BBDD que se va a utilizar es </w:t>
+      </w:r>
+      <w:proofErr w:type="spellStart"/>
+      <w:r>
+        <w:rPr>
+          <w:b/>
+        </w:rPr>
+        <w:t>retaged</w:t>
+      </w:r>
+      <w:proofErr w:type="spellEnd"/>
+      <w:r>
+        <w:t xml:space="preserve">. En el caso de XAMPP, para crearla iniciar </w:t>
+      </w:r>
+      <w:proofErr w:type="spellStart"/>
+      <w:r>
+        <w:t>MySQL</w:t>
+      </w:r>
+      <w:proofErr w:type="spellEnd"/>
+      <w:r>
+        <w:t xml:space="preserve"> (</w:t>
+      </w:r>
+      <w:proofErr w:type="spellStart"/>
+      <w:r>
+        <w:t>start</w:t>
+      </w:r>
+      <w:proofErr w:type="spellEnd"/>
+      <w:r>
+        <w:t xml:space="preserve">) y acceder al </w:t>
+      </w:r>
+      <w:r>
+        <w:t>Shell</w:t>
+      </w:r>
+      <w:r>
+        <w:t>:</w:t>
+      </w:r>
+    </w:p>
+    <w:p>
+      <w:pPr>
+        <w:jc w:val="center"/>
+      </w:pPr>
+      <w:r>
+        <w:rPr>
+          <w:noProof/>
+          <w:lang w:eastAsia="es-ES"/>
+        </w:rPr>
+        <w:drawing>
+          <wp:anchor distT="0" distB="0" distL="114300" distR="114300" simplePos="0" relativeHeight="251858944" behindDoc="1" locked="0" layoutInCell="1" allowOverlap="1" wp14:anchorId="7EB89A1F" wp14:editId="0AFD9C57">
+            <wp:simplePos x="0" y="0"/>
+            <wp:positionH relativeFrom="margin">
+              <wp:align>center</wp:align>
+            </wp:positionH>
+            <wp:positionV relativeFrom="paragraph">
+              <wp:posOffset>7203</wp:posOffset>
+            </wp:positionV>
+            <wp:extent cx="3526790" cy="2235835"/>
+            <wp:effectExtent l="0" t="0" r="0" b="0"/>
+            <wp:wrapNone/>
+            <wp:docPr id="50" name="Imagen 50"/>
+            <wp:cNvGraphicFramePr/>
+            <a:graphic xmlns:a="http://schemas.openxmlformats.org/drawingml/2006/main">
+              <a:graphicData uri="http://schemas.openxmlformats.org/drawingml/2006/picture">
+                <pic:pic xmlns:pic="http://schemas.openxmlformats.org/drawingml/2006/picture">
+                  <pic:nvPicPr>
+                    <pic:cNvPr id="5" name="Imagen 5"/>
+                    <pic:cNvPicPr/>
+                  </pic:nvPicPr>
+                  <pic:blipFill>
+                    <a:blip r:embed="rId41" cstate="print">
+                      <a:extLst>
+                        <a:ext uri="{28A0092B-C50C-407E-A947-70E740481C1C}">
+                          <a14:useLocalDpi xmlns:a14="http://schemas.microsoft.com/office/drawing/2010/main" val="0"/>
+                        </a:ext>
+                      </a:extLst>
+                    </a:blip>
+                    <a:stretch>
+                      <a:fillRect/>
+                    </a:stretch>
+                  </pic:blipFill>
+                  <pic:spPr>
+                    <a:xfrm>
+                      <a:off x="0" y="0"/>
+                      <a:ext cx="3526790" cy="2235835"/>
+                    </a:xfrm>
+                    <a:prstGeom prst="rect">
+                      <a:avLst/>
+                    </a:prstGeom>
+                  </pic:spPr>
+                </pic:pic>
+              </a:graphicData>
+            </a:graphic>
+          </wp:anchor>
+        </w:drawing>
+      </w:r>
+    </w:p>
+    <w:p/>
+    <w:p/>
+    <w:p/>
+    <w:p/>
+    <w:p/>
+    <w:p/>
+    <w:p/>
+    <w:p>
+      <w:r>
+        <w:t>Escribir el siguiente comando:</w:t>
+      </w:r>
+    </w:p>
+    <w:p>
+      <w:pPr>
+        <w:rPr>
+          <w:color w:val="2581BA" w:themeColor="accent3" w:themeShade="BF"/>
+        </w:rPr>
+      </w:pPr>
+      <w:proofErr w:type="spellStart"/>
+      <w:proofErr w:type="gramStart"/>
+      <w:r>
+        <w:rPr>
+          <w:color w:val="2581BA" w:themeColor="accent3" w:themeShade="BF"/>
+        </w:rPr>
+        <w:t>create</w:t>
+      </w:r>
+      <w:proofErr w:type="spellEnd"/>
+      <w:proofErr w:type="gramEnd"/>
+      <w:r>
+        <w:rPr>
+          <w:color w:val="2581BA" w:themeColor="accent3" w:themeShade="BF"/>
+        </w:rPr>
+        <w:t xml:space="preserve"> </w:t>
+      </w:r>
+      <w:proofErr w:type="spellStart"/>
+      <w:r>
+        <w:rPr>
+          <w:color w:val="2581BA" w:themeColor="accent3" w:themeShade="BF"/>
+        </w:rPr>
+        <w:t>database</w:t>
+      </w:r>
+      <w:proofErr w:type="spellEnd"/>
+      <w:r>
+        <w:rPr>
+          <w:color w:val="2581BA" w:themeColor="accent3" w:themeShade="BF"/>
+        </w:rPr>
+        <w:t xml:space="preserve"> </w:t>
+      </w:r>
+      <w:proofErr w:type="spellStart"/>
+      <w:r>
+        <w:rPr>
+          <w:color w:val="2581BA" w:themeColor="accent3" w:themeShade="BF"/>
+        </w:rPr>
+        <w:t>retaged</w:t>
+      </w:r>
+      <w:proofErr w:type="spellEnd"/>
+      <w:r>
+        <w:rPr>
+          <w:color w:val="2581BA" w:themeColor="accent3" w:themeShade="BF"/>
+        </w:rPr>
+        <w:t>;</w:t>
+      </w:r>
+    </w:p>
+    <w:p>
+      <w:r>
+        <w:t xml:space="preserve">Si todo ha funcionado correctamente se habrán generado las </w:t>
+      </w:r>
+      <w:r>
+        <w:rPr>
+          <w:b/>
+        </w:rPr>
+        <w:t xml:space="preserve">tablas y los </w:t>
+      </w:r>
+      <w:proofErr w:type="spellStart"/>
+      <w:r>
+        <w:rPr>
+          <w:b/>
+        </w:rPr>
+        <w:t>seeders</w:t>
+      </w:r>
+      <w:proofErr w:type="spellEnd"/>
+      <w:r>
+        <w:t xml:space="preserve"> (el proceso de </w:t>
+      </w:r>
+      <w:proofErr w:type="spellStart"/>
+      <w:r>
+        <w:t>seeders</w:t>
+      </w:r>
+      <w:proofErr w:type="spellEnd"/>
+      <w:r>
+        <w:t xml:space="preserve"> tarda unos minutos), sirve para rellenar las tablas con ejemplos de usuarios y productos.</w:t>
+      </w:r>
+    </w:p>
+    <w:p>
+      <w:r>
+        <w:t xml:space="preserve">Introducir el siguiente comando para poder utilizar la carpeta </w:t>
+      </w:r>
+      <w:proofErr w:type="spellStart"/>
+      <w:r>
+        <w:rPr>
+          <w:b/>
+        </w:rPr>
+        <w:t>storage</w:t>
+      </w:r>
+      <w:proofErr w:type="spellEnd"/>
+      <w:r>
+        <w:t xml:space="preserve"> como pública.</w:t>
+      </w:r>
+    </w:p>
+    <w:p>
+      <w:pPr>
+        <w:rPr>
+          <w:color w:val="2581BA" w:themeColor="accent3" w:themeShade="BF"/>
+        </w:rPr>
+      </w:pPr>
+      <w:proofErr w:type="spellStart"/>
+      <w:proofErr w:type="gramStart"/>
+      <w:r>
+        <w:rPr>
+          <w:color w:val="2581BA" w:themeColor="accent3" w:themeShade="BF"/>
+        </w:rPr>
+        <w:t>php</w:t>
+      </w:r>
+      <w:proofErr w:type="spellEnd"/>
+      <w:proofErr w:type="gramEnd"/>
+      <w:r>
+        <w:rPr>
+          <w:color w:val="2581BA" w:themeColor="accent3" w:themeShade="BF"/>
+        </w:rPr>
+        <w:t xml:space="preserve"> </w:t>
+      </w:r>
+      <w:proofErr w:type="spellStart"/>
+      <w:r>
+        <w:rPr>
+          <w:color w:val="2581BA" w:themeColor="accent3" w:themeShade="BF"/>
+        </w:rPr>
+        <w:t>artisan</w:t>
+      </w:r>
+      <w:proofErr w:type="spellEnd"/>
+      <w:r>
+        <w:rPr>
+          <w:color w:val="2581BA" w:themeColor="accent3" w:themeShade="BF"/>
+        </w:rPr>
+        <w:t xml:space="preserve"> </w:t>
+      </w:r>
+      <w:proofErr w:type="spellStart"/>
+      <w:r>
+        <w:rPr>
+          <w:color w:val="2581BA" w:themeColor="accent3" w:themeShade="BF"/>
+        </w:rPr>
+        <w:t>storage:link</w:t>
+      </w:r>
+      <w:proofErr w:type="spellEnd"/>
+    </w:p>
+    <w:p>
+      <w:r>
+        <w:t>Desde la terminal del proyecto, a través del comando:</w:t>
+      </w:r>
+    </w:p>
+    <w:p>
+      <w:pPr>
+        <w:rPr>
+          <w:color w:val="2581BA" w:themeColor="accent3" w:themeShade="BF"/>
+        </w:rPr>
+      </w:pPr>
+      <w:proofErr w:type="spellStart"/>
+      <w:proofErr w:type="gramStart"/>
+      <w:r>
+        <w:rPr>
+          <w:color w:val="2581BA" w:themeColor="accent3" w:themeShade="BF"/>
+        </w:rPr>
+        <w:t>php</w:t>
+      </w:r>
+      <w:proofErr w:type="spellEnd"/>
+      <w:proofErr w:type="gramEnd"/>
+      <w:r>
+        <w:rPr>
+          <w:color w:val="2581BA" w:themeColor="accent3" w:themeShade="BF"/>
+        </w:rPr>
+        <w:t xml:space="preserve"> </w:t>
+      </w:r>
+      <w:proofErr w:type="spellStart"/>
+      <w:r>
+        <w:rPr>
+          <w:color w:val="2581BA" w:themeColor="accent3" w:themeShade="BF"/>
+        </w:rPr>
+        <w:t>artisan</w:t>
+      </w:r>
+      <w:proofErr w:type="spellEnd"/>
+      <w:r>
+        <w:rPr>
+          <w:color w:val="2581BA" w:themeColor="accent3" w:themeShade="BF"/>
+        </w:rPr>
+        <w:t xml:space="preserve"> </w:t>
+      </w:r>
+      <w:proofErr w:type="spellStart"/>
+      <w:r>
+        <w:rPr>
+          <w:color w:val="2581BA" w:themeColor="accent3" w:themeShade="BF"/>
+        </w:rPr>
+        <w:t>serve</w:t>
+      </w:r>
+      <w:proofErr w:type="spellEnd"/>
+    </w:p>
+    <w:p>
+      <w:r>
+        <w:t xml:space="preserve">Se accede a la página desde el </w:t>
+      </w:r>
+      <w:r>
+        <w:rPr>
+          <w:b/>
+        </w:rPr>
+        <w:t>navegador</w:t>
+      </w:r>
+      <w:r>
+        <w:t>.</w:t>
+      </w:r>
+      <w:r>
+        <w:t xml:space="preserve"> La URL es: </w:t>
+      </w:r>
+    </w:p>
+    <w:p>
+      <w:hyperlink r:id="rId42" w:history="1">
+        <w:r>
+          <w:rPr>
+            <w:rStyle w:val="Hipervnculo"/>
+          </w:rPr>
+          <w:t>http://127.0.0.1:8000</w:t>
+        </w:r>
+      </w:hyperlink>
+    </w:p>
+    <w:p/>
+    <w:p/>
+    <w:p/>
+    <w:p/>
+    <w:p/>
+    <w:p/>
+    <w:p/>
+    <w:p/>
+    <w:p/>
+    <w:p>
       <w:pPr>
         <w:pStyle w:val="Ttulo1"/>
       </w:pPr>
-      <w:bookmarkStart w:id="19" w:name="_Toc39508509"/>
-      <w:r>
+      <w:bookmarkStart w:id="25" w:name="_Toc41842241"/>
+      <w:r>
+        <w:lastRenderedPageBreak/>
         <w:t>Mejoras futuras</w:t>
       </w:r>
-      <w:bookmarkEnd w:id="19"/>
-    </w:p>
+      <w:bookmarkEnd w:id="25"/>
+    </w:p>
+    <w:p/>
     <w:p>
       <w:r>
         <w:t xml:space="preserve">En versiones futuras se realizarán las siguientes mejoras: </w:t>
@@ -10067,6 +11577,42 @@
       </w:r>
     </w:p>
     <w:p>
+      <w:pPr>
+        <w:pStyle w:val="Prrafodelista"/>
+        <w:numPr>
+          <w:ilvl w:val="0"/>
+          <w:numId w:val="6"/>
+        </w:numPr>
+      </w:pPr>
+      <w:r>
+        <w:t>Foro de discusión</w:t>
+      </w:r>
+    </w:p>
+    <w:p>
+      <w:pPr>
+        <w:pStyle w:val="Prrafodelista"/>
+        <w:numPr>
+          <w:ilvl w:val="0"/>
+          <w:numId w:val="6"/>
+        </w:numPr>
+      </w:pPr>
+      <w:r>
+        <w:t>Opción de denunciar usuarios que suban contenido inadecuado</w:t>
+      </w:r>
+    </w:p>
+    <w:p>
+      <w:pPr>
+        <w:pStyle w:val="Prrafodelista"/>
+        <w:numPr>
+          <w:ilvl w:val="0"/>
+          <w:numId w:val="6"/>
+        </w:numPr>
+      </w:pPr>
+      <w:r>
+        <w:t>Etiquetar tipos de producto para mejorar las búsquedas</w:t>
+      </w:r>
+    </w:p>
+    <w:p>
       <w:r>
         <w:t>Y se añadirán las siguientes funcionalidades:</w:t>
       </w:r>
@@ -10124,16 +11670,16 @@
       <w:pPr>
         <w:pStyle w:val="Ttulo1"/>
       </w:pPr>
-      <w:bookmarkStart w:id="20" w:name="_Toc39508510"/>
+      <w:bookmarkStart w:id="26" w:name="_Toc41842242"/>
       <w:r>
         <w:t>Conclusiones</w:t>
       </w:r>
-      <w:bookmarkEnd w:id="20"/>
+      <w:bookmarkEnd w:id="26"/>
     </w:p>
     <w:p/>
     <w:sectPr>
-      <w:headerReference w:type="default" r:id="rId34"/>
-      <w:footerReference w:type="default" r:id="rId35"/>
+      <w:headerReference w:type="default" r:id="rId43"/>
+      <w:footerReference w:type="default" r:id="rId44"/>
       <w:pgSz w:w="11906" w:h="16838"/>
       <w:pgMar w:top="1417" w:right="1701" w:bottom="1417" w:left="1701" w:header="708" w:footer="0" w:gutter="0"/>
       <w:cols w:space="720"/>
@@ -10198,7 +11744,7 @@
           <w:rPr>
             <w:noProof/>
           </w:rPr>
-          <w:t>8</w:t>
+          <w:t>11</w:t>
         </w:r>
         <w:r>
           <w:fldChar w:fldCharType="end"/>
@@ -10246,6 +11792,10 @@
       <w:pStyle w:val="Encabezado"/>
     </w:pPr>
     <w:r>
+      <w:rPr>
+        <w:noProof/>
+        <w:lang w:eastAsia="es-ES"/>
+      </w:rPr>
       <w:drawing>
         <wp:anchor distT="0" distB="0" distL="114300" distR="114300" simplePos="0" relativeHeight="251659264" behindDoc="0" locked="0" layoutInCell="1" allowOverlap="1" wp14:anchorId="590A3178" wp14:editId="77189CBC">
           <wp:simplePos x="0" y="0"/>
@@ -12446,6 +13996,18 @@
       <w:u w:val="single"/>
     </w:rPr>
   </w:style>
+  <w:style w:type="character" w:styleId="Hipervnculovisitado">
+    <w:name w:val="FollowedHyperlink"/>
+    <w:basedOn w:val="Fuentedeprrafopredeter"/>
+    <w:uiPriority w:val="99"/>
+    <w:semiHidden/>
+    <w:unhideWhenUsed/>
+    <w:rsid w:val="00746C94"/>
+    <w:rPr>
+      <w:color w:val="8C8C8C" w:themeColor="followedHyperlink"/>
+      <w:u w:val="single"/>
+    </w:rPr>
+  </w:style>
 </w:styles>
 </file>
 
@@ -12715,7 +14277,7 @@
 </file>
 
 <file path=customXml/itemProps1.xml><?xml version="1.0" encoding="utf-8"?>
-<ds:datastoreItem xmlns:ds="http://schemas.openxmlformats.org/officeDocument/2006/customXml" ds:itemID="{25450E0D-8E4B-4923-9222-B692707EE28F}">
+<ds:datastoreItem xmlns:ds="http://schemas.openxmlformats.org/officeDocument/2006/customXml" ds:itemID="{6898198A-3892-48BD-A824-25CB31F85C5E}">
   <ds:schemaRefs>
     <ds:schemaRef ds:uri="http://schemas.openxmlformats.org/officeDocument/2006/bibliography"/>
   </ds:schemaRefs>

</xml_diff>